<commit_message>
upravene aby v neutriedenych suboroch boli len pcr testy. vsetky ostatne stromy uchovavju priamo udaje
</commit_message>
<xml_diff>
--- a/DokumentaciaKostelej.docx
+++ b/DokumentaciaKostelej.docx
@@ -334,18 +334,14 @@
       </w:pPr>
       <w:r>
         <w:rPr>
-          <w:rFonts w:cs="Times New Roman"/>
           <w:noProof/>
-          <w:sz w:val="24"/>
-          <w:szCs w:val="24"/>
-          <w:u w:val="single"/>
         </w:rPr>
         <w:lastRenderedPageBreak/>
         <w:drawing>
-          <wp:inline distT="0" distB="0" distL="0" distR="0" wp14:anchorId="1B322ACF" wp14:editId="59665BEC">
+          <wp:inline distT="0" distB="0" distL="0" distR="0" wp14:anchorId="56F0F0E1" wp14:editId="5D3E859D">
             <wp:extent cx="5722620" cy="5280660"/>
             <wp:effectExtent l="0" t="0" r="0" b="0"/>
-            <wp:docPr id="4" name="Obrázok 4"/>
+            <wp:docPr id="1" name="Obrázok 1"/>
             <wp:cNvGraphicFramePr>
               <a:graphicFrameLocks xmlns:a="http://schemas.openxmlformats.org/drawingml/2006/main" noChangeAspect="1"/>
             </wp:cNvGraphicFramePr>
@@ -478,25 +474,7 @@
           <w:sz w:val="24"/>
           <w:szCs w:val="24"/>
         </w:rPr>
-        <w:t xml:space="preserve">funguje na princípe, že sa na začiatku zapíše do súboru hlavička, ktorá obsahuje počet záznamov, ktoré sú aktuálne uložené v súbore(zarátava aj prázdne, teda </w:t>
-      </w:r>
-      <w:proofErr w:type="spellStart"/>
-      <w:r>
-        <w:rPr>
-          <w:rFonts w:ascii="Times New Roman" w:hAnsi="Times New Roman" w:cs="Times New Roman"/>
-          <w:sz w:val="24"/>
-          <w:szCs w:val="24"/>
-        </w:rPr>
-        <w:t>nevalidné</w:t>
-      </w:r>
-      <w:proofErr w:type="spellEnd"/>
-      <w:r>
-        <w:rPr>
-          <w:rFonts w:ascii="Times New Roman" w:hAnsi="Times New Roman" w:cs="Times New Roman"/>
-          <w:sz w:val="24"/>
-          <w:szCs w:val="24"/>
-        </w:rPr>
-        <w:t xml:space="preserve"> miesta) a adresu, kam sa má uložiť v poradí ďalší záznam. Strom si ďalej uchováva adresy, kde sú prázdne miesta. Využívajú sa dva prioritné fronty: jeden zoradený zostupne a druhý vzostupne. </w:t>
+        <w:t xml:space="preserve">funguje na princípe, že sa na začiatku zapíše do súboru hlavička, ktorá obsahuje počet záznamov, ktoré sú aktuálne uložené v súbore(zarátava aj prázdne, teda nevalidné miesta) a adresu, kam sa má uložiť v poradí ďalší záznam. Strom si ďalej uchováva adresy, kde sú prázdne miesta. Využívajú sa dva prioritné fronty: jeden zoradený zostupne a druhý vzostupne. </w:t>
       </w:r>
       <w:r>
         <w:rPr>
@@ -571,69 +549,15 @@
           <w:sz w:val="24"/>
           <w:szCs w:val="24"/>
         </w:rPr>
-        <w:t xml:space="preserve"> do hlavičky si ukladá počet použitých blokov(</w:t>
-      </w:r>
-      <w:proofErr w:type="spellStart"/>
-      <w:r>
-        <w:rPr>
-          <w:rFonts w:ascii="Times New Roman" w:hAnsi="Times New Roman" w:cs="Times New Roman"/>
-          <w:sz w:val="24"/>
-          <w:szCs w:val="24"/>
-        </w:rPr>
-        <w:t>nodov</w:t>
-      </w:r>
-      <w:proofErr w:type="spellEnd"/>
-      <w:r>
-        <w:rPr>
-          <w:rFonts w:ascii="Times New Roman" w:hAnsi="Times New Roman" w:cs="Times New Roman"/>
-          <w:sz w:val="24"/>
-          <w:szCs w:val="24"/>
-        </w:rPr>
-        <w:t xml:space="preserve"> 2-3 stromu). Taktiež ako aj pri neutriedenom súbore počíta aj </w:t>
-      </w:r>
-      <w:proofErr w:type="spellStart"/>
-      <w:r>
-        <w:rPr>
-          <w:rFonts w:ascii="Times New Roman" w:hAnsi="Times New Roman" w:cs="Times New Roman"/>
-          <w:sz w:val="24"/>
-          <w:szCs w:val="24"/>
-        </w:rPr>
-        <w:t>nevalidné</w:t>
-      </w:r>
-      <w:proofErr w:type="spellEnd"/>
-      <w:r>
-        <w:rPr>
-          <w:rFonts w:ascii="Times New Roman" w:hAnsi="Times New Roman" w:cs="Times New Roman"/>
-          <w:sz w:val="24"/>
-          <w:szCs w:val="24"/>
-        </w:rPr>
-        <w:t xml:space="preserve"> bloky. V hlavičke sa ďalej nachádza opäť adresa na ďalší vkladaný blok a adresa na koreň stromu.</w:t>
-      </w:r>
-      <w:r>
-        <w:rPr>
-          <w:rFonts w:ascii="Times New Roman" w:hAnsi="Times New Roman" w:cs="Times New Roman"/>
-          <w:sz w:val="24"/>
-          <w:szCs w:val="24"/>
-        </w:rPr>
-        <w:t xml:space="preserve"> Rovnakým spôsobom si uchováva </w:t>
-      </w:r>
-      <w:proofErr w:type="spellStart"/>
-      <w:r>
-        <w:rPr>
-          <w:rFonts w:ascii="Times New Roman" w:hAnsi="Times New Roman" w:cs="Times New Roman"/>
-          <w:sz w:val="24"/>
-          <w:szCs w:val="24"/>
-        </w:rPr>
-        <w:t>nevalidné</w:t>
-      </w:r>
-      <w:proofErr w:type="spellEnd"/>
-      <w:r>
-        <w:rPr>
-          <w:rFonts w:ascii="Times New Roman" w:hAnsi="Times New Roman" w:cs="Times New Roman"/>
-          <w:sz w:val="24"/>
-          <w:szCs w:val="24"/>
-        </w:rPr>
-        <w:t xml:space="preserve"> bloky v dvoch neutriedených súboroch.</w:t>
+        <w:t xml:space="preserve"> do hlavičky si ukladá počet použitých blokov(nodov 2-3 stromu). Taktiež ako aj pri neutriedenom súbore počíta aj nevalidné bloky. V hlavičke sa ďalej nachádza opäť adresa na ďalší vkladaný blok a adresa na koreň stromu.</w:t>
+      </w:r>
+      <w:r>
+        <w:rPr>
+          <w:rFonts w:ascii="Times New Roman" w:hAnsi="Times New Roman" w:cs="Times New Roman"/>
+          <w:sz w:val="24"/>
+          <w:szCs w:val="24"/>
+        </w:rPr>
+        <w:t xml:space="preserve"> Rovnakým spôsobom si uchováva nevalidné bloky v dvoch neutriedených súboroch.</w:t>
       </w:r>
       <w:r>
         <w:rPr>
@@ -667,43 +591,7 @@
           <w:szCs w:val="24"/>
         </w:rPr>
         <w:lastRenderedPageBreak/>
-        <w:t xml:space="preserve">Každý blok má tiež hlavičku, v ktorej si ukladá informácie ohľadom bloku: referencie z pôvodného stromu na synov a otca boli nahradené adresami týchto blokov. Ďalej sa v hlavička nachádza informácia či je blok </w:t>
-      </w:r>
-      <w:proofErr w:type="spellStart"/>
-      <w:r>
-        <w:rPr>
-          <w:rFonts w:ascii="Times New Roman" w:hAnsi="Times New Roman" w:cs="Times New Roman"/>
-          <w:sz w:val="24"/>
-          <w:szCs w:val="24"/>
-        </w:rPr>
-        <w:t>trojvrchol</w:t>
-      </w:r>
-      <w:proofErr w:type="spellEnd"/>
-      <w:r>
-        <w:rPr>
-          <w:rFonts w:ascii="Times New Roman" w:hAnsi="Times New Roman" w:cs="Times New Roman"/>
-          <w:sz w:val="24"/>
-          <w:szCs w:val="24"/>
-        </w:rPr>
-        <w:t xml:space="preserve">, či je </w:t>
-      </w:r>
-      <w:proofErr w:type="spellStart"/>
-      <w:r>
-        <w:rPr>
-          <w:rFonts w:ascii="Times New Roman" w:hAnsi="Times New Roman" w:cs="Times New Roman"/>
-          <w:sz w:val="24"/>
-          <w:szCs w:val="24"/>
-        </w:rPr>
-        <w:t>validný</w:t>
-      </w:r>
-      <w:proofErr w:type="spellEnd"/>
-      <w:r>
-        <w:rPr>
-          <w:rFonts w:ascii="Times New Roman" w:hAnsi="Times New Roman" w:cs="Times New Roman"/>
-          <w:sz w:val="24"/>
-          <w:szCs w:val="24"/>
-        </w:rPr>
-        <w:t xml:space="preserve"> a ešte svoju adresu.</w:t>
+        <w:t>Každý blok má tiež hlavičku, v ktorej si ukladá informácie ohľadom bloku: referencie z pôvodného stromu na synov a otca boli nahradené adresami týchto blokov. Ďalej sa v hlavička nachádza informácia či je blok trojvrchol, či je validný a ešte svoju adresu.</w:t>
       </w:r>
       <w:r>
         <w:rPr>
@@ -5581,7 +5469,6 @@
           <w:szCs w:val="24"/>
         </w:rPr>
       </w:pPr>
-      <w:proofErr w:type="spellStart"/>
       <w:r>
         <w:rPr>
           <w:rFonts w:ascii="Times New Roman" w:hAnsi="Times New Roman" w:cs="Times New Roman"/>
@@ -5592,7 +5479,6 @@
         </w:rPr>
         <w:t>Insert</w:t>
       </w:r>
-      <w:proofErr w:type="spellEnd"/>
       <w:r>
         <w:rPr>
           <w:rFonts w:ascii="Times New Roman" w:hAnsi="Times New Roman" w:cs="Times New Roman"/>
@@ -5643,7 +5529,6 @@
         </w:rPr>
         <w:t xml:space="preserve"> do ktorého sa vkladá </w:t>
       </w:r>
-      <w:proofErr w:type="spellStart"/>
       <w:r>
         <w:rPr>
           <w:rFonts w:ascii="Times New Roman" w:hAnsi="Times New Roman" w:cs="Times New Roman"/>
@@ -5654,7 +5539,6 @@
         </w:rPr>
         <w:t>dvojvrchol</w:t>
       </w:r>
-      <w:proofErr w:type="spellEnd"/>
       <w:r>
         <w:rPr>
           <w:rFonts w:ascii="Times New Roman" w:hAnsi="Times New Roman" w:cs="Times New Roman"/>
@@ -5715,25 +5599,7 @@
           <w:sz w:val="24"/>
           <w:szCs w:val="24"/>
         </w:rPr>
-        <w:t xml:space="preserve"> pre n </w:t>
-      </w:r>
-      <w:proofErr w:type="spellStart"/>
-      <w:r>
-        <w:rPr>
-          <w:rFonts w:ascii="Times New Roman" w:hAnsi="Times New Roman" w:cs="Times New Roman"/>
-          <w:sz w:val="24"/>
-          <w:szCs w:val="24"/>
-        </w:rPr>
-        <w:t>validnych</w:t>
-      </w:r>
-      <w:proofErr w:type="spellEnd"/>
-      <w:r>
-        <w:rPr>
-          <w:rFonts w:ascii="Times New Roman" w:hAnsi="Times New Roman" w:cs="Times New Roman"/>
-          <w:sz w:val="24"/>
-          <w:szCs w:val="24"/>
-        </w:rPr>
-        <w:t xml:space="preserve"> blokov v</w:t>
+        <w:t xml:space="preserve"> pre n validnych blokov v</w:t>
       </w:r>
       <w:r>
         <w:rPr>
@@ -5791,7 +5657,6 @@
         </w:rPr>
         <w:t xml:space="preserve"> do ktorého sa vkladá je </w:t>
       </w:r>
-      <w:proofErr w:type="spellStart"/>
       <w:r>
         <w:rPr>
           <w:rFonts w:ascii="Times New Roman" w:hAnsi="Times New Roman" w:cs="Times New Roman"/>
@@ -5802,7 +5667,6 @@
         </w:rPr>
         <w:t>trojvrchol</w:t>
       </w:r>
-      <w:proofErr w:type="spellEnd"/>
       <w:r>
         <w:rPr>
           <w:rFonts w:ascii="Times New Roman" w:hAnsi="Times New Roman" w:cs="Times New Roman"/>
@@ -5881,205 +5745,123 @@
           <w:sz w:val="24"/>
           <w:szCs w:val="24"/>
         </w:rPr>
+        <w:t xml:space="preserve"> validnych blokov v súbore. Potom postupne pristupuje </w:t>
+      </w:r>
+      <w:r>
+        <w:rPr>
+          <w:rFonts w:ascii="Times New Roman" w:hAnsi="Times New Roman" w:cs="Times New Roman"/>
+          <w:sz w:val="24"/>
+          <w:szCs w:val="24"/>
+        </w:rPr>
+        <w:t xml:space="preserve">od listu </w:t>
+      </w:r>
+      <w:r>
+        <w:rPr>
+          <w:rFonts w:ascii="Times New Roman" w:hAnsi="Times New Roman" w:cs="Times New Roman"/>
+          <w:sz w:val="24"/>
+          <w:szCs w:val="24"/>
+        </w:rPr>
+        <w:t xml:space="preserve">v súbore k parentovi a v každom musí </w:t>
+      </w:r>
+      <w:r>
+        <w:rPr>
+          <w:rFonts w:ascii="Times New Roman" w:hAnsi="Times New Roman" w:cs="Times New Roman"/>
+          <w:sz w:val="24"/>
+          <w:szCs w:val="24"/>
+        </w:rPr>
+        <w:t>čítať</w:t>
+      </w:r>
+      <w:r>
+        <w:rPr>
+          <w:rFonts w:ascii="Times New Roman" w:hAnsi="Times New Roman" w:cs="Times New Roman"/>
+          <w:sz w:val="24"/>
+          <w:szCs w:val="24"/>
+        </w:rPr>
+        <w:t xml:space="preserve"> dvoch potomkov. Takže </w:t>
+      </w:r>
+      <w:r>
+        <w:rPr>
+          <w:rFonts w:ascii="Times New Roman" w:hAnsi="Times New Roman" w:cs="Times New Roman"/>
+          <w:b/>
+          <w:bCs/>
+          <w:sz w:val="24"/>
+          <w:szCs w:val="24"/>
+        </w:rPr>
+        <w:t>m*2</w:t>
+      </w:r>
+      <w:r>
+        <w:rPr>
+          <w:rFonts w:ascii="Times New Roman" w:hAnsi="Times New Roman" w:cs="Times New Roman"/>
+          <w:sz w:val="24"/>
+          <w:szCs w:val="24"/>
+        </w:rPr>
+        <w:t xml:space="preserve"> čítaní</w:t>
+      </w:r>
+      <w:r>
+        <w:rPr>
+          <w:rFonts w:ascii="Times New Roman" w:hAnsi="Times New Roman" w:cs="Times New Roman"/>
+          <w:sz w:val="24"/>
+          <w:szCs w:val="24"/>
+        </w:rPr>
+        <w:t xml:space="preserve">, kde </w:t>
+      </w:r>
+      <w:r>
+        <w:rPr>
+          <w:rFonts w:ascii="Times New Roman" w:hAnsi="Times New Roman" w:cs="Times New Roman"/>
+          <w:b/>
+          <w:bCs/>
+          <w:sz w:val="24"/>
+          <w:szCs w:val="24"/>
+        </w:rPr>
+        <w:t>m</w:t>
+      </w:r>
+      <w:r>
+        <w:rPr>
+          <w:rFonts w:ascii="Times New Roman" w:hAnsi="Times New Roman" w:cs="Times New Roman"/>
+          <w:sz w:val="24"/>
+          <w:szCs w:val="24"/>
+        </w:rPr>
+        <w:t xml:space="preserve"> je počet parentov</w:t>
+      </w:r>
+      <w:r>
+        <w:rPr>
+          <w:rFonts w:ascii="Times New Roman" w:hAnsi="Times New Roman" w:cs="Times New Roman"/>
+          <w:sz w:val="24"/>
+          <w:szCs w:val="24"/>
+        </w:rPr>
+        <w:t>, kým nájde miesto</w:t>
+      </w:r>
+      <w:r>
+        <w:rPr>
+          <w:rFonts w:ascii="Times New Roman" w:hAnsi="Times New Roman" w:cs="Times New Roman"/>
+          <w:sz w:val="24"/>
+          <w:szCs w:val="24"/>
+        </w:rPr>
+        <w:t>.</w:t>
+      </w:r>
+      <w:r>
+        <w:rPr>
+          <w:rFonts w:ascii="Times New Roman" w:hAnsi="Times New Roman" w:cs="Times New Roman"/>
+          <w:sz w:val="24"/>
+          <w:szCs w:val="24"/>
+        </w:rPr>
+        <w:t xml:space="preserve"> V každom prechádzaní cez parenta musí ešte upravovať údaje pre 4 rôzne bloky</w:t>
+      </w:r>
+      <w:r>
+        <w:rPr>
+          <w:rFonts w:ascii="Times New Roman" w:hAnsi="Times New Roman" w:cs="Times New Roman"/>
+          <w:sz w:val="24"/>
+          <w:szCs w:val="24"/>
+        </w:rPr>
         <w:t xml:space="preserve"> </w:t>
       </w:r>
-      <w:proofErr w:type="spellStart"/>
-      <w:r>
-        <w:rPr>
-          <w:rFonts w:ascii="Times New Roman" w:hAnsi="Times New Roman" w:cs="Times New Roman"/>
-          <w:sz w:val="24"/>
-          <w:szCs w:val="24"/>
-        </w:rPr>
-        <w:t>validnych</w:t>
-      </w:r>
-      <w:proofErr w:type="spellEnd"/>
-      <w:r>
-        <w:rPr>
-          <w:rFonts w:ascii="Times New Roman" w:hAnsi="Times New Roman" w:cs="Times New Roman"/>
-          <w:sz w:val="24"/>
-          <w:szCs w:val="24"/>
-        </w:rPr>
-        <w:t xml:space="preserve"> blokov v súbore. Potom postupne pristupuje </w:t>
-      </w:r>
-      <w:r>
-        <w:rPr>
-          <w:rFonts w:ascii="Times New Roman" w:hAnsi="Times New Roman" w:cs="Times New Roman"/>
-          <w:sz w:val="24"/>
-          <w:szCs w:val="24"/>
-        </w:rPr>
-        <w:t xml:space="preserve">od listu </w:t>
-      </w:r>
-      <w:r>
-        <w:rPr>
-          <w:rFonts w:ascii="Times New Roman" w:hAnsi="Times New Roman" w:cs="Times New Roman"/>
-          <w:sz w:val="24"/>
-          <w:szCs w:val="24"/>
-        </w:rPr>
-        <w:t>v súbore k </w:t>
-      </w:r>
-      <w:proofErr w:type="spellStart"/>
-      <w:r>
-        <w:rPr>
-          <w:rFonts w:ascii="Times New Roman" w:hAnsi="Times New Roman" w:cs="Times New Roman"/>
-          <w:sz w:val="24"/>
-          <w:szCs w:val="24"/>
-        </w:rPr>
-        <w:t>parentovi</w:t>
-      </w:r>
-      <w:proofErr w:type="spellEnd"/>
-      <w:r>
-        <w:rPr>
-          <w:rFonts w:ascii="Times New Roman" w:hAnsi="Times New Roman" w:cs="Times New Roman"/>
-          <w:sz w:val="24"/>
-          <w:szCs w:val="24"/>
-        </w:rPr>
-        <w:t xml:space="preserve"> a v každom musí </w:t>
-      </w:r>
-      <w:r>
-        <w:rPr>
-          <w:rFonts w:ascii="Times New Roman" w:hAnsi="Times New Roman" w:cs="Times New Roman"/>
-          <w:sz w:val="24"/>
-          <w:szCs w:val="24"/>
-        </w:rPr>
-        <w:t>čítať</w:t>
-      </w:r>
-      <w:r>
-        <w:rPr>
-          <w:rFonts w:ascii="Times New Roman" w:hAnsi="Times New Roman" w:cs="Times New Roman"/>
-          <w:sz w:val="24"/>
-          <w:szCs w:val="24"/>
-        </w:rPr>
-        <w:t xml:space="preserve"> dvoch potomkov. Takže </w:t>
-      </w:r>
-      <w:r>
-        <w:rPr>
-          <w:rFonts w:ascii="Times New Roman" w:hAnsi="Times New Roman" w:cs="Times New Roman"/>
-          <w:b/>
-          <w:bCs/>
-          <w:sz w:val="24"/>
-          <w:szCs w:val="24"/>
-        </w:rPr>
-        <w:t>m*2</w:t>
-      </w:r>
-      <w:r>
-        <w:rPr>
-          <w:rFonts w:ascii="Times New Roman" w:hAnsi="Times New Roman" w:cs="Times New Roman"/>
-          <w:sz w:val="24"/>
-          <w:szCs w:val="24"/>
-        </w:rPr>
-        <w:t xml:space="preserve"> čítaní</w:t>
-      </w:r>
-      <w:r>
-        <w:rPr>
-          <w:rFonts w:ascii="Times New Roman" w:hAnsi="Times New Roman" w:cs="Times New Roman"/>
-          <w:sz w:val="24"/>
-          <w:szCs w:val="24"/>
-        </w:rPr>
-        <w:t xml:space="preserve">, kde </w:t>
-      </w:r>
-      <w:r>
-        <w:rPr>
-          <w:rFonts w:ascii="Times New Roman" w:hAnsi="Times New Roman" w:cs="Times New Roman"/>
-          <w:b/>
-          <w:bCs/>
-          <w:sz w:val="24"/>
-          <w:szCs w:val="24"/>
-        </w:rPr>
-        <w:t>m</w:t>
-      </w:r>
-      <w:r>
-        <w:rPr>
-          <w:rFonts w:ascii="Times New Roman" w:hAnsi="Times New Roman" w:cs="Times New Roman"/>
-          <w:sz w:val="24"/>
-          <w:szCs w:val="24"/>
-        </w:rPr>
-        <w:t xml:space="preserve"> je počet </w:t>
-      </w:r>
-      <w:proofErr w:type="spellStart"/>
-      <w:r>
-        <w:rPr>
-          <w:rFonts w:ascii="Times New Roman" w:hAnsi="Times New Roman" w:cs="Times New Roman"/>
-          <w:sz w:val="24"/>
-          <w:szCs w:val="24"/>
-        </w:rPr>
-        <w:t>parentov</w:t>
-      </w:r>
-      <w:proofErr w:type="spellEnd"/>
-      <w:r>
-        <w:rPr>
-          <w:rFonts w:ascii="Times New Roman" w:hAnsi="Times New Roman" w:cs="Times New Roman"/>
-          <w:sz w:val="24"/>
-          <w:szCs w:val="24"/>
-        </w:rPr>
-        <w:t>, kým nájde miesto</w:t>
-      </w:r>
-      <w:r>
-        <w:rPr>
-          <w:rFonts w:ascii="Times New Roman" w:hAnsi="Times New Roman" w:cs="Times New Roman"/>
-          <w:sz w:val="24"/>
-          <w:szCs w:val="24"/>
-        </w:rPr>
-        <w:t>.</w:t>
-      </w:r>
-      <w:r>
-        <w:rPr>
-          <w:rFonts w:ascii="Times New Roman" w:hAnsi="Times New Roman" w:cs="Times New Roman"/>
-          <w:sz w:val="24"/>
-          <w:szCs w:val="24"/>
-        </w:rPr>
-        <w:t xml:space="preserve"> V každom prechádzaní cez </w:t>
-      </w:r>
-      <w:proofErr w:type="spellStart"/>
-      <w:r>
-        <w:rPr>
-          <w:rFonts w:ascii="Times New Roman" w:hAnsi="Times New Roman" w:cs="Times New Roman"/>
-          <w:sz w:val="24"/>
-          <w:szCs w:val="24"/>
-        </w:rPr>
-        <w:t>parenta</w:t>
-      </w:r>
-      <w:proofErr w:type="spellEnd"/>
-      <w:r>
-        <w:rPr>
-          <w:rFonts w:ascii="Times New Roman" w:hAnsi="Times New Roman" w:cs="Times New Roman"/>
-          <w:sz w:val="24"/>
-          <w:szCs w:val="24"/>
-        </w:rPr>
-        <w:t xml:space="preserve"> musí ešte upravovať údaje pre 4 rôzne bloky</w:t>
-      </w:r>
-      <w:r>
-        <w:rPr>
-          <w:rFonts w:ascii="Times New Roman" w:hAnsi="Times New Roman" w:cs="Times New Roman"/>
-          <w:sz w:val="24"/>
-          <w:szCs w:val="24"/>
-        </w:rPr>
-        <w:t xml:space="preserve"> </w:t>
-      </w:r>
-      <w:r>
-        <w:rPr>
-          <w:rFonts w:ascii="Times New Roman" w:hAnsi="Times New Roman" w:cs="Times New Roman"/>
-          <w:sz w:val="24"/>
-          <w:szCs w:val="24"/>
-        </w:rPr>
-        <w:t xml:space="preserve">, </w:t>
-      </w:r>
-      <w:proofErr w:type="spellStart"/>
-      <w:r>
-        <w:rPr>
-          <w:rFonts w:ascii="Times New Roman" w:hAnsi="Times New Roman" w:cs="Times New Roman"/>
-          <w:sz w:val="24"/>
-          <w:szCs w:val="24"/>
-        </w:rPr>
-        <w:t>t.j</w:t>
-      </w:r>
-      <w:proofErr w:type="spellEnd"/>
-      <w:r>
-        <w:rPr>
-          <w:rFonts w:ascii="Times New Roman" w:hAnsi="Times New Roman" w:cs="Times New Roman"/>
-          <w:sz w:val="24"/>
-          <w:szCs w:val="24"/>
-        </w:rPr>
-        <w:t xml:space="preserve">. </w:t>
+      <w:r>
+        <w:rPr>
+          <w:rFonts w:ascii="Times New Roman" w:hAnsi="Times New Roman" w:cs="Times New Roman"/>
+          <w:sz w:val="24"/>
+          <w:szCs w:val="24"/>
+        </w:rPr>
+        <w:t xml:space="preserve">, t.j. </w:t>
       </w:r>
       <w:r>
         <w:rPr>
@@ -6152,7 +5934,6 @@
           <w:szCs w:val="24"/>
         </w:rPr>
       </w:pPr>
-      <w:proofErr w:type="spellStart"/>
       <w:r>
         <w:rPr>
           <w:rFonts w:ascii="Times New Roman" w:hAnsi="Times New Roman" w:cs="Times New Roman"/>
@@ -6163,7 +5944,6 @@
         </w:rPr>
         <w:t>Find</w:t>
       </w:r>
-      <w:proofErr w:type="spellEnd"/>
       <w:r>
         <w:rPr>
           <w:rFonts w:ascii="Times New Roman" w:hAnsi="Times New Roman" w:cs="Times New Roman"/>
@@ -6198,16 +5978,7 @@
           <w:sz w:val="24"/>
           <w:szCs w:val="24"/>
         </w:rPr>
-        <w:t xml:space="preserve"> pre n počet </w:t>
-      </w:r>
-      <w:proofErr w:type="spellStart"/>
-      <w:r>
-        <w:rPr>
-          <w:rFonts w:ascii="Times New Roman" w:hAnsi="Times New Roman" w:cs="Times New Roman"/>
-          <w:sz w:val="24"/>
-          <w:szCs w:val="24"/>
-        </w:rPr>
-        <w:t>val</w:t>
+        <w:t xml:space="preserve"> pre n počet val</w:t>
       </w:r>
       <w:r>
         <w:rPr>
@@ -6223,29 +5994,19 @@
           <w:sz w:val="24"/>
           <w:szCs w:val="24"/>
         </w:rPr>
-        <w:t>dnych</w:t>
-      </w:r>
-      <w:proofErr w:type="spellEnd"/>
-      <w:r>
-        <w:rPr>
-          <w:rFonts w:ascii="Times New Roman" w:hAnsi="Times New Roman" w:cs="Times New Roman"/>
-          <w:sz w:val="24"/>
-          <w:szCs w:val="24"/>
-        </w:rPr>
-        <w:t xml:space="preserve"> blokov v súbore.</w:t>
-      </w:r>
-    </w:p>
-    <w:p>
-      <w:pPr>
-        <w:rPr>
-          <w:rFonts w:ascii="Times New Roman" w:hAnsi="Times New Roman" w:cs="Times New Roman"/>
-          <w:b/>
-          <w:bCs/>
-          <w:sz w:val="24"/>
-          <w:szCs w:val="24"/>
-        </w:rPr>
-      </w:pPr>
-      <w:proofErr w:type="spellStart"/>
+        <w:t>dnych blokov v súbore.</w:t>
+      </w:r>
+    </w:p>
+    <w:p>
+      <w:pPr>
+        <w:rPr>
+          <w:rFonts w:ascii="Times New Roman" w:hAnsi="Times New Roman" w:cs="Times New Roman"/>
+          <w:b/>
+          <w:bCs/>
+          <w:sz w:val="24"/>
+          <w:szCs w:val="24"/>
+        </w:rPr>
+      </w:pPr>
       <w:r>
         <w:rPr>
           <w:rFonts w:ascii="Times New Roman" w:hAnsi="Times New Roman" w:cs="Times New Roman"/>
@@ -6256,7 +6017,6 @@
         </w:rPr>
         <w:t>Delete</w:t>
       </w:r>
-      <w:proofErr w:type="spellEnd"/>
       <w:r>
         <w:rPr>
           <w:rFonts w:ascii="Times New Roman" w:hAnsi="Times New Roman" w:cs="Times New Roman"/>
@@ -6289,43 +6049,7 @@
           <w:sz w:val="24"/>
           <w:szCs w:val="24"/>
         </w:rPr>
-        <w:t xml:space="preserve">Pokiaľ je v strome jediný prvok tak nie je potrebný žiadny zápis. Len sa nastaví dĺžka súboru na veľkosť hlavičky a upravia sa údaje v hlavičke. V mojom fungovaní sa hlavička neaktualizuje v súbore pri každej zmene ale len keď sa aplikácia vypína, aby sa redukoval počet prístupov do súboru. Vytvorená metóda </w:t>
-      </w:r>
-      <w:proofErr w:type="spellStart"/>
-      <w:r>
-        <w:rPr>
-          <w:rFonts w:ascii="Times New Roman" w:hAnsi="Times New Roman" w:cs="Times New Roman"/>
-          <w:sz w:val="24"/>
-          <w:szCs w:val="24"/>
-        </w:rPr>
-        <w:t>endWorkWithFile</w:t>
-      </w:r>
-      <w:proofErr w:type="spellEnd"/>
-      <w:r>
-        <w:rPr>
-          <w:rFonts w:ascii="Times New Roman" w:hAnsi="Times New Roman" w:cs="Times New Roman"/>
-          <w:sz w:val="24"/>
-          <w:szCs w:val="24"/>
-        </w:rPr>
-        <w:t xml:space="preserve">, ktorá ho </w:t>
-      </w:r>
-      <w:proofErr w:type="spellStart"/>
-      <w:r>
-        <w:rPr>
-          <w:rFonts w:ascii="Times New Roman" w:hAnsi="Times New Roman" w:cs="Times New Roman"/>
-          <w:sz w:val="24"/>
-          <w:szCs w:val="24"/>
-        </w:rPr>
-        <w:t>updatne</w:t>
-      </w:r>
-      <w:proofErr w:type="spellEnd"/>
-      <w:r>
-        <w:rPr>
-          <w:rFonts w:ascii="Times New Roman" w:hAnsi="Times New Roman" w:cs="Times New Roman"/>
-          <w:sz w:val="24"/>
-          <w:szCs w:val="24"/>
-        </w:rPr>
-        <w:t xml:space="preserve"> s aktuálnymi údajmi pre hlavičku a zatvorí.</w:t>
+        <w:t>Pokiaľ je v strome jediný prvok tak nie je potrebný žiadny zápis. Len sa nastaví dĺžka súboru na veľkosť hlavičky a upravia sa údaje v hlavičke. V mojom fungovaní sa hlavička neaktualizuje v súbore pri každej zmene ale len keď sa aplikácia vypína, aby sa redukoval počet prístupov do súboru. Vytvorená metóda endWorkWithFile, ktorá ho updatne s aktuálnymi údajmi pre hlavičku a zatvorí.</w:t>
       </w:r>
     </w:p>
     <w:p>
@@ -6349,25 +6073,7 @@
           <w:sz w:val="24"/>
           <w:szCs w:val="24"/>
         </w:rPr>
-        <w:t xml:space="preserve">Ak je </w:t>
-      </w:r>
-      <w:proofErr w:type="spellStart"/>
-      <w:r>
-        <w:rPr>
-          <w:rFonts w:ascii="Times New Roman" w:hAnsi="Times New Roman" w:cs="Times New Roman"/>
-          <w:sz w:val="24"/>
-          <w:szCs w:val="24"/>
-        </w:rPr>
-        <w:t>trojvrchool</w:t>
-      </w:r>
-      <w:proofErr w:type="spellEnd"/>
-      <w:r>
-        <w:rPr>
-          <w:rFonts w:ascii="Times New Roman" w:hAnsi="Times New Roman" w:cs="Times New Roman"/>
-          <w:sz w:val="24"/>
-          <w:szCs w:val="24"/>
-        </w:rPr>
-        <w:t xml:space="preserve"> a list tak </w:t>
+        <w:t xml:space="preserve">Ak je trojvrchool a list tak </w:t>
       </w:r>
       <w:r>
         <w:rPr>
@@ -6469,25 +6175,7 @@
           <w:sz w:val="24"/>
           <w:szCs w:val="24"/>
         </w:rPr>
-        <w:t xml:space="preserve"> Keď je nájdený list </w:t>
-      </w:r>
-      <w:proofErr w:type="spellStart"/>
-      <w:r>
-        <w:rPr>
-          <w:rFonts w:ascii="Times New Roman" w:hAnsi="Times New Roman" w:cs="Times New Roman"/>
-          <w:sz w:val="24"/>
-          <w:szCs w:val="24"/>
-        </w:rPr>
-        <w:t>trojvrchol</w:t>
-      </w:r>
-      <w:proofErr w:type="spellEnd"/>
-      <w:r>
-        <w:rPr>
-          <w:rFonts w:ascii="Times New Roman" w:hAnsi="Times New Roman" w:cs="Times New Roman"/>
-          <w:sz w:val="24"/>
-          <w:szCs w:val="24"/>
-        </w:rPr>
-        <w:t xml:space="preserve">, tak + 2 zápisy. </w:t>
+        <w:t xml:space="preserve"> Keď je nájdený list trojvrchol, tak + 2 zápisy. </w:t>
       </w:r>
       <w:r>
         <w:rPr>
@@ -6573,25 +6261,7 @@
           <w:sz w:val="24"/>
           <w:szCs w:val="24"/>
         </w:rPr>
-        <w:t xml:space="preserve"> Ak nie je </w:t>
-      </w:r>
-      <w:proofErr w:type="spellStart"/>
-      <w:r>
-        <w:rPr>
-          <w:rFonts w:ascii="Times New Roman" w:hAnsi="Times New Roman" w:cs="Times New Roman"/>
-          <w:sz w:val="24"/>
-          <w:szCs w:val="24"/>
-        </w:rPr>
-        <w:t>trojvrchol</w:t>
-      </w:r>
-      <w:proofErr w:type="spellEnd"/>
-      <w:r>
-        <w:rPr>
-          <w:rFonts w:ascii="Times New Roman" w:hAnsi="Times New Roman" w:cs="Times New Roman"/>
-          <w:sz w:val="24"/>
-          <w:szCs w:val="24"/>
-        </w:rPr>
-        <w:t xml:space="preserve"> tak</w:t>
+        <w:t> Ak nie je trojvrchol tak</w:t>
       </w:r>
       <w:r>
         <w:rPr>
@@ -6607,25 +6277,7 @@
           <w:sz w:val="24"/>
           <w:szCs w:val="24"/>
         </w:rPr>
-        <w:t xml:space="preserve"> 2 zápisy a postupne bude prechádzať od tohto vrcholu cez </w:t>
-      </w:r>
-      <w:proofErr w:type="spellStart"/>
-      <w:r>
-        <w:rPr>
-          <w:rFonts w:ascii="Times New Roman" w:hAnsi="Times New Roman" w:cs="Times New Roman"/>
-          <w:sz w:val="24"/>
-          <w:szCs w:val="24"/>
-        </w:rPr>
-        <w:t>parentov</w:t>
-      </w:r>
-      <w:proofErr w:type="spellEnd"/>
-      <w:r>
-        <w:rPr>
-          <w:rFonts w:ascii="Times New Roman" w:hAnsi="Times New Roman" w:cs="Times New Roman"/>
-          <w:sz w:val="24"/>
-          <w:szCs w:val="24"/>
-        </w:rPr>
-        <w:t xml:space="preserve">, takže </w:t>
+        <w:t xml:space="preserve"> 2 zápisy a postupne bude prechádzať od tohto vrcholu cez parentov, takže </w:t>
       </w:r>
       <w:r>
         <w:rPr>
@@ -6661,18 +6313,42 @@
           <w:sz w:val="24"/>
           <w:szCs w:val="24"/>
         </w:rPr>
-        <w:t xml:space="preserve"> je počet potrebných prechodov k </w:t>
-      </w:r>
-      <w:proofErr w:type="spellStart"/>
-      <w:r>
-        <w:rPr>
-          <w:rFonts w:ascii="Times New Roman" w:hAnsi="Times New Roman" w:cs="Times New Roman"/>
-          <w:sz w:val="24"/>
-          <w:szCs w:val="24"/>
-        </w:rPr>
-        <w:t>parentovi</w:t>
-      </w:r>
-      <w:proofErr w:type="spellEnd"/>
+        <w:t xml:space="preserve"> je počet potrebných prechodov k parentovi.</w:t>
+      </w:r>
+      <w:r>
+        <w:rPr>
+          <w:rFonts w:ascii="Times New Roman" w:hAnsi="Times New Roman" w:cs="Times New Roman"/>
+          <w:sz w:val="24"/>
+          <w:szCs w:val="24"/>
+        </w:rPr>
+        <w:t xml:space="preserve"> Počas prechádzania ešte hľadá aj bratov pre daný vrchol, kde počet čítaní bude v </w:t>
+      </w:r>
+      <w:r>
+        <w:rPr>
+          <w:rFonts w:ascii="Times New Roman" w:hAnsi="Times New Roman" w:cs="Times New Roman"/>
+          <w:sz w:val="24"/>
+          <w:szCs w:val="24"/>
+        </w:rPr>
+        <w:t>najhoršom</w:t>
+      </w:r>
+      <w:r>
+        <w:rPr>
+          <w:rFonts w:ascii="Times New Roman" w:hAnsi="Times New Roman" w:cs="Times New Roman"/>
+          <w:sz w:val="24"/>
+          <w:szCs w:val="24"/>
+        </w:rPr>
+        <w:t xml:space="preserve"> prípade </w:t>
+      </w:r>
+      <w:r>
+        <w:rPr>
+          <w:rFonts w:ascii="Times New Roman" w:hAnsi="Times New Roman" w:cs="Times New Roman"/>
+          <w:b/>
+          <w:bCs/>
+          <w:sz w:val="24"/>
+          <w:szCs w:val="24"/>
+        </w:rPr>
+        <w:t>4</w:t>
+      </w:r>
       <w:r>
         <w:rPr>
           <w:rFonts w:ascii="Times New Roman" w:hAnsi="Times New Roman" w:cs="Times New Roman"/>
@@ -6687,48 +6363,6 @@
           <w:sz w:val="24"/>
           <w:szCs w:val="24"/>
         </w:rPr>
-        <w:t xml:space="preserve"> Počas prechádzania ešte hľadá aj bratov pre daný vrchol, kde počet čítaní bude v </w:t>
-      </w:r>
-      <w:r>
-        <w:rPr>
-          <w:rFonts w:ascii="Times New Roman" w:hAnsi="Times New Roman" w:cs="Times New Roman"/>
-          <w:sz w:val="24"/>
-          <w:szCs w:val="24"/>
-        </w:rPr>
-        <w:t>najhoršom</w:t>
-      </w:r>
-      <w:r>
-        <w:rPr>
-          <w:rFonts w:ascii="Times New Roman" w:hAnsi="Times New Roman" w:cs="Times New Roman"/>
-          <w:sz w:val="24"/>
-          <w:szCs w:val="24"/>
-        </w:rPr>
-        <w:t xml:space="preserve"> prípade </w:t>
-      </w:r>
-      <w:r>
-        <w:rPr>
-          <w:rFonts w:ascii="Times New Roman" w:hAnsi="Times New Roman" w:cs="Times New Roman"/>
-          <w:b/>
-          <w:bCs/>
-          <w:sz w:val="24"/>
-          <w:szCs w:val="24"/>
-        </w:rPr>
-        <w:t>4</w:t>
-      </w:r>
-      <w:r>
-        <w:rPr>
-          <w:rFonts w:ascii="Times New Roman" w:hAnsi="Times New Roman" w:cs="Times New Roman"/>
-          <w:sz w:val="24"/>
-          <w:szCs w:val="24"/>
-        </w:rPr>
-        <w:t>.</w:t>
-      </w:r>
-      <w:r>
-        <w:rPr>
-          <w:rFonts w:ascii="Times New Roman" w:hAnsi="Times New Roman" w:cs="Times New Roman"/>
-          <w:sz w:val="24"/>
-          <w:szCs w:val="24"/>
-        </w:rPr>
         <w:t xml:space="preserve"> Ešte sa vykonáva </w:t>
       </w:r>
       <w:r>
@@ -6791,27 +6425,15 @@
         </w:rPr>
         <w:t xml:space="preserve"> je teda: </w:t>
       </w:r>
-      <w:proofErr w:type="spellStart"/>
-      <w:r>
-        <w:rPr>
-          <w:rFonts w:ascii="Times New Roman" w:hAnsi="Times New Roman" w:cs="Times New Roman"/>
-          <w:b/>
-          <w:bCs/>
-          <w:sz w:val="24"/>
-          <w:szCs w:val="24"/>
-        </w:rPr>
-        <w:t>m+n</w:t>
-      </w:r>
-      <w:proofErr w:type="spellEnd"/>
-      <w:r>
-        <w:rPr>
-          <w:rFonts w:ascii="Times New Roman" w:hAnsi="Times New Roman" w:cs="Times New Roman"/>
-          <w:b/>
-          <w:bCs/>
-          <w:sz w:val="24"/>
-          <w:szCs w:val="24"/>
-        </w:rPr>
-        <w:t>*(4+1)</w:t>
+      <w:r>
+        <w:rPr>
+          <w:rFonts w:ascii="Times New Roman" w:hAnsi="Times New Roman" w:cs="Times New Roman"/>
+          <w:b/>
+          <w:bCs/>
+          <w:sz w:val="24"/>
+          <w:szCs w:val="24"/>
+        </w:rPr>
+        <w:t>m+n*(4+1)</w:t>
       </w:r>
       <w:r>
         <w:rPr>
@@ -6907,7 +6529,6 @@
         </w:rPr>
         <w:t xml:space="preserve"> zápisy. Výsledne: </w:t>
       </w:r>
-      <w:proofErr w:type="spellStart"/>
       <w:r>
         <w:rPr>
           <w:rFonts w:ascii="Times New Roman" w:hAnsi="Times New Roman" w:cs="Times New Roman"/>
@@ -6926,18 +6547,7 @@
           <w:sz w:val="24"/>
           <w:szCs w:val="24"/>
         </w:rPr>
-        <w:t>n</w:t>
-      </w:r>
-      <w:proofErr w:type="spellEnd"/>
-      <w:r>
-        <w:rPr>
-          <w:rFonts w:ascii="Times New Roman" w:hAnsi="Times New Roman" w:cs="Times New Roman"/>
-          <w:b/>
-          <w:bCs/>
-          <w:sz w:val="24"/>
-          <w:szCs w:val="24"/>
-        </w:rPr>
-        <w:t>*</w:t>
+        <w:t>n*</w:t>
       </w:r>
       <w:r>
         <w:rPr>
@@ -7119,7 +6729,6 @@
         </w:rPr>
         <w:t xml:space="preserve">: </w:t>
       </w:r>
-      <w:proofErr w:type="spellStart"/>
       <w:r>
         <w:rPr>
           <w:rFonts w:ascii="Times New Roman" w:hAnsi="Times New Roman" w:cs="Times New Roman"/>
@@ -7138,233 +6747,192 @@
           <w:sz w:val="24"/>
           <w:szCs w:val="24"/>
         </w:rPr>
+        <w:t>n*(4+</w:t>
+      </w:r>
+      <w:r>
+        <w:rPr>
+          <w:rFonts w:ascii="Times New Roman" w:hAnsi="Times New Roman" w:cs="Times New Roman"/>
+          <w:b/>
+          <w:bCs/>
+          <w:sz w:val="24"/>
+          <w:szCs w:val="24"/>
+        </w:rPr>
+        <w:t>1</w:t>
+      </w:r>
+      <w:r>
+        <w:rPr>
+          <w:rFonts w:ascii="Times New Roman" w:hAnsi="Times New Roman" w:cs="Times New Roman"/>
+          <w:b/>
+          <w:bCs/>
+          <w:sz w:val="24"/>
+          <w:szCs w:val="24"/>
+        </w:rPr>
+        <w:t>)+1</w:t>
+      </w:r>
+      <w:r>
+        <w:rPr>
+          <w:rFonts w:ascii="Times New Roman" w:hAnsi="Times New Roman" w:cs="Times New Roman"/>
+          <w:sz w:val="24"/>
+          <w:szCs w:val="24"/>
+        </w:rPr>
+        <w:t xml:space="preserve"> čítaní a </w:t>
+      </w:r>
+      <w:r>
+        <w:rPr>
+          <w:rFonts w:ascii="Times New Roman" w:hAnsi="Times New Roman" w:cs="Times New Roman"/>
+          <w:b/>
+          <w:bCs/>
+          <w:sz w:val="24"/>
+          <w:szCs w:val="24"/>
+        </w:rPr>
+        <w:t>n*</w:t>
+      </w:r>
+      <w:r>
+        <w:rPr>
+          <w:rFonts w:ascii="Times New Roman" w:hAnsi="Times New Roman" w:cs="Times New Roman"/>
+          <w:b/>
+          <w:bCs/>
+          <w:sz w:val="24"/>
+          <w:szCs w:val="24"/>
+        </w:rPr>
+        <w:t>3</w:t>
+      </w:r>
+      <w:r>
+        <w:rPr>
+          <w:rFonts w:ascii="Times New Roman" w:hAnsi="Times New Roman" w:cs="Times New Roman"/>
+          <w:sz w:val="24"/>
+          <w:szCs w:val="24"/>
+        </w:rPr>
+        <w:t>+</w:t>
+      </w:r>
+      <w:r>
+        <w:rPr>
+          <w:rFonts w:ascii="Times New Roman" w:hAnsi="Times New Roman" w:cs="Times New Roman"/>
+          <w:b/>
+          <w:bCs/>
+          <w:sz w:val="24"/>
+          <w:szCs w:val="24"/>
+        </w:rPr>
+        <w:t>4</w:t>
+      </w:r>
+      <w:r>
+        <w:rPr>
+          <w:rFonts w:ascii="Times New Roman" w:hAnsi="Times New Roman" w:cs="Times New Roman"/>
+          <w:sz w:val="24"/>
+          <w:szCs w:val="24"/>
+        </w:rPr>
+        <w:t xml:space="preserve"> zápisy</w:t>
+      </w:r>
+    </w:p>
+    <w:p>
+      <w:pPr>
+        <w:rPr>
+          <w:rFonts w:ascii="Times New Roman" w:hAnsi="Times New Roman" w:cs="Times New Roman"/>
+          <w:sz w:val="24"/>
+          <w:szCs w:val="24"/>
+        </w:rPr>
+      </w:pPr>
+      <w:r>
+        <w:rPr>
+          <w:rFonts w:ascii="Times New Roman" w:hAnsi="Times New Roman" w:cs="Times New Roman"/>
+          <w:b/>
+          <w:bCs/>
+          <w:sz w:val="24"/>
+          <w:szCs w:val="24"/>
+        </w:rPr>
+        <w:t>Interval search</w:t>
+      </w:r>
+      <w:r>
+        <w:rPr>
+          <w:rFonts w:ascii="Times New Roman" w:hAnsi="Times New Roman" w:cs="Times New Roman"/>
+          <w:b/>
+          <w:bCs/>
+          <w:sz w:val="24"/>
+          <w:szCs w:val="24"/>
+        </w:rPr>
+        <w:t>:</w:t>
+      </w:r>
+    </w:p>
+    <w:p>
+      <w:pPr>
+        <w:rPr>
+          <w:rFonts w:ascii="Times New Roman" w:hAnsi="Times New Roman" w:cs="Times New Roman"/>
+          <w:sz w:val="24"/>
+          <w:szCs w:val="24"/>
+        </w:rPr>
+      </w:pPr>
+      <w:r>
+        <w:rPr>
+          <w:rFonts w:ascii="Times New Roman" w:hAnsi="Times New Roman" w:cs="Times New Roman"/>
+          <w:sz w:val="24"/>
+          <w:szCs w:val="24"/>
+        </w:rPr>
+        <w:t xml:space="preserve">Log </w:t>
+      </w:r>
+      <w:r>
+        <w:rPr>
+          <w:rFonts w:ascii="Times New Roman" w:hAnsi="Times New Roman" w:cs="Times New Roman"/>
+          <w:b/>
+          <w:bCs/>
+          <w:sz w:val="24"/>
+          <w:szCs w:val="24"/>
+        </w:rPr>
+        <w:t>m</w:t>
+      </w:r>
+      <w:r>
+        <w:rPr>
+          <w:rFonts w:ascii="Times New Roman" w:hAnsi="Times New Roman" w:cs="Times New Roman"/>
+          <w:sz w:val="24"/>
+          <w:szCs w:val="24"/>
+        </w:rPr>
+        <w:t xml:space="preserve"> čítaní, kde </w:t>
+      </w:r>
+      <w:r>
+        <w:rPr>
+          <w:rFonts w:ascii="Times New Roman" w:hAnsi="Times New Roman" w:cs="Times New Roman"/>
+          <w:b/>
+          <w:bCs/>
+          <w:sz w:val="24"/>
+          <w:szCs w:val="24"/>
+        </w:rPr>
+        <w:t>m</w:t>
+      </w:r>
+      <w:r>
+        <w:rPr>
+          <w:rFonts w:ascii="Times New Roman" w:hAnsi="Times New Roman" w:cs="Times New Roman"/>
+          <w:sz w:val="24"/>
+          <w:szCs w:val="24"/>
+        </w:rPr>
+        <w:t xml:space="preserve"> je počet prejdených nodov, kým nájde ten na ktorom začne. Potom </w:t>
+      </w:r>
+      <w:r>
+        <w:rPr>
+          <w:rFonts w:ascii="Times New Roman" w:hAnsi="Times New Roman" w:cs="Times New Roman"/>
+          <w:b/>
+          <w:bCs/>
+          <w:sz w:val="24"/>
+          <w:szCs w:val="24"/>
+        </w:rPr>
+        <w:t>n*k</w:t>
+      </w:r>
+      <w:r>
+        <w:rPr>
+          <w:rFonts w:ascii="Times New Roman" w:hAnsi="Times New Roman" w:cs="Times New Roman"/>
+          <w:sz w:val="24"/>
+          <w:szCs w:val="24"/>
+        </w:rPr>
+        <w:t xml:space="preserve">, kde </w:t>
+      </w:r>
+      <w:r>
+        <w:rPr>
+          <w:rFonts w:ascii="Times New Roman" w:hAnsi="Times New Roman" w:cs="Times New Roman"/>
+          <w:b/>
+          <w:bCs/>
+          <w:sz w:val="24"/>
+          <w:szCs w:val="24"/>
+        </w:rPr>
         <w:t>n</w:t>
       </w:r>
-      <w:proofErr w:type="spellEnd"/>
-      <w:r>
-        <w:rPr>
-          <w:rFonts w:ascii="Times New Roman" w:hAnsi="Times New Roman" w:cs="Times New Roman"/>
-          <w:b/>
-          <w:bCs/>
-          <w:sz w:val="24"/>
-          <w:szCs w:val="24"/>
-        </w:rPr>
-        <w:t>*(4+</w:t>
-      </w:r>
-      <w:r>
-        <w:rPr>
-          <w:rFonts w:ascii="Times New Roman" w:hAnsi="Times New Roman" w:cs="Times New Roman"/>
-          <w:b/>
-          <w:bCs/>
-          <w:sz w:val="24"/>
-          <w:szCs w:val="24"/>
-        </w:rPr>
-        <w:t>1</w:t>
-      </w:r>
-      <w:r>
-        <w:rPr>
-          <w:rFonts w:ascii="Times New Roman" w:hAnsi="Times New Roman" w:cs="Times New Roman"/>
-          <w:b/>
-          <w:bCs/>
-          <w:sz w:val="24"/>
-          <w:szCs w:val="24"/>
-        </w:rPr>
-        <w:t>)+1</w:t>
-      </w:r>
-      <w:r>
-        <w:rPr>
-          <w:rFonts w:ascii="Times New Roman" w:hAnsi="Times New Roman" w:cs="Times New Roman"/>
-          <w:sz w:val="24"/>
-          <w:szCs w:val="24"/>
-        </w:rPr>
-        <w:t xml:space="preserve"> čítaní a </w:t>
-      </w:r>
-      <w:r>
-        <w:rPr>
-          <w:rFonts w:ascii="Times New Roman" w:hAnsi="Times New Roman" w:cs="Times New Roman"/>
-          <w:b/>
-          <w:bCs/>
-          <w:sz w:val="24"/>
-          <w:szCs w:val="24"/>
-        </w:rPr>
-        <w:t>n*</w:t>
-      </w:r>
-      <w:r>
-        <w:rPr>
-          <w:rFonts w:ascii="Times New Roman" w:hAnsi="Times New Roman" w:cs="Times New Roman"/>
-          <w:b/>
-          <w:bCs/>
-          <w:sz w:val="24"/>
-          <w:szCs w:val="24"/>
-        </w:rPr>
-        <w:t>3</w:t>
-      </w:r>
-      <w:r>
-        <w:rPr>
-          <w:rFonts w:ascii="Times New Roman" w:hAnsi="Times New Roman" w:cs="Times New Roman"/>
-          <w:sz w:val="24"/>
-          <w:szCs w:val="24"/>
-        </w:rPr>
-        <w:t>+</w:t>
-      </w:r>
-      <w:r>
-        <w:rPr>
-          <w:rFonts w:ascii="Times New Roman" w:hAnsi="Times New Roman" w:cs="Times New Roman"/>
-          <w:b/>
-          <w:bCs/>
-          <w:sz w:val="24"/>
-          <w:szCs w:val="24"/>
-        </w:rPr>
-        <w:t>4</w:t>
-      </w:r>
-      <w:r>
-        <w:rPr>
-          <w:rFonts w:ascii="Times New Roman" w:hAnsi="Times New Roman" w:cs="Times New Roman"/>
-          <w:sz w:val="24"/>
-          <w:szCs w:val="24"/>
-        </w:rPr>
-        <w:t xml:space="preserve"> zápisy</w:t>
-      </w:r>
-    </w:p>
-    <w:p>
-      <w:pPr>
-        <w:rPr>
-          <w:rFonts w:ascii="Times New Roman" w:hAnsi="Times New Roman" w:cs="Times New Roman"/>
-          <w:sz w:val="24"/>
-          <w:szCs w:val="24"/>
-        </w:rPr>
-      </w:pPr>
-      <w:r>
-        <w:rPr>
-          <w:rFonts w:ascii="Times New Roman" w:hAnsi="Times New Roman" w:cs="Times New Roman"/>
-          <w:b/>
-          <w:bCs/>
-          <w:sz w:val="24"/>
-          <w:szCs w:val="24"/>
-        </w:rPr>
-        <w:t xml:space="preserve">Interval </w:t>
-      </w:r>
-      <w:proofErr w:type="spellStart"/>
-      <w:r>
-        <w:rPr>
-          <w:rFonts w:ascii="Times New Roman" w:hAnsi="Times New Roman" w:cs="Times New Roman"/>
-          <w:b/>
-          <w:bCs/>
-          <w:sz w:val="24"/>
-          <w:szCs w:val="24"/>
-        </w:rPr>
-        <w:t>search</w:t>
-      </w:r>
-      <w:proofErr w:type="spellEnd"/>
-      <w:r>
-        <w:rPr>
-          <w:rFonts w:ascii="Times New Roman" w:hAnsi="Times New Roman" w:cs="Times New Roman"/>
-          <w:b/>
-          <w:bCs/>
-          <w:sz w:val="24"/>
-          <w:szCs w:val="24"/>
-        </w:rPr>
-        <w:t>:</w:t>
-      </w:r>
-    </w:p>
-    <w:p>
-      <w:pPr>
-        <w:rPr>
-          <w:rFonts w:ascii="Times New Roman" w:hAnsi="Times New Roman" w:cs="Times New Roman"/>
-          <w:sz w:val="24"/>
-          <w:szCs w:val="24"/>
-        </w:rPr>
-      </w:pPr>
-      <w:r>
-        <w:rPr>
-          <w:rFonts w:ascii="Times New Roman" w:hAnsi="Times New Roman" w:cs="Times New Roman"/>
-          <w:sz w:val="24"/>
-          <w:szCs w:val="24"/>
-        </w:rPr>
-        <w:t xml:space="preserve">Log </w:t>
-      </w:r>
-      <w:r>
-        <w:rPr>
-          <w:rFonts w:ascii="Times New Roman" w:hAnsi="Times New Roman" w:cs="Times New Roman"/>
-          <w:b/>
-          <w:bCs/>
-          <w:sz w:val="24"/>
-          <w:szCs w:val="24"/>
-        </w:rPr>
-        <w:t>m</w:t>
-      </w:r>
-      <w:r>
-        <w:rPr>
-          <w:rFonts w:ascii="Times New Roman" w:hAnsi="Times New Roman" w:cs="Times New Roman"/>
-          <w:sz w:val="24"/>
-          <w:szCs w:val="24"/>
-        </w:rPr>
-        <w:t xml:space="preserve"> čítaní, kde </w:t>
-      </w:r>
-      <w:r>
-        <w:rPr>
-          <w:rFonts w:ascii="Times New Roman" w:hAnsi="Times New Roman" w:cs="Times New Roman"/>
-          <w:b/>
-          <w:bCs/>
-          <w:sz w:val="24"/>
-          <w:szCs w:val="24"/>
-        </w:rPr>
-        <w:t>m</w:t>
-      </w:r>
-      <w:r>
-        <w:rPr>
-          <w:rFonts w:ascii="Times New Roman" w:hAnsi="Times New Roman" w:cs="Times New Roman"/>
-          <w:sz w:val="24"/>
-          <w:szCs w:val="24"/>
-        </w:rPr>
-        <w:t xml:space="preserve"> je počet prejdených </w:t>
-      </w:r>
-      <w:proofErr w:type="spellStart"/>
-      <w:r>
-        <w:rPr>
-          <w:rFonts w:ascii="Times New Roman" w:hAnsi="Times New Roman" w:cs="Times New Roman"/>
-          <w:sz w:val="24"/>
-          <w:szCs w:val="24"/>
-        </w:rPr>
-        <w:t>nodov</w:t>
-      </w:r>
-      <w:proofErr w:type="spellEnd"/>
-      <w:r>
-        <w:rPr>
-          <w:rFonts w:ascii="Times New Roman" w:hAnsi="Times New Roman" w:cs="Times New Roman"/>
-          <w:sz w:val="24"/>
-          <w:szCs w:val="24"/>
-        </w:rPr>
-        <w:t xml:space="preserve">, kým nájde ten na ktorom začne. Potom </w:t>
-      </w:r>
-      <w:r>
-        <w:rPr>
-          <w:rFonts w:ascii="Times New Roman" w:hAnsi="Times New Roman" w:cs="Times New Roman"/>
-          <w:b/>
-          <w:bCs/>
-          <w:sz w:val="24"/>
-          <w:szCs w:val="24"/>
-        </w:rPr>
-        <w:t>n*k</w:t>
-      </w:r>
-      <w:r>
-        <w:rPr>
-          <w:rFonts w:ascii="Times New Roman" w:hAnsi="Times New Roman" w:cs="Times New Roman"/>
-          <w:sz w:val="24"/>
-          <w:szCs w:val="24"/>
-        </w:rPr>
-        <w:t xml:space="preserve">, kde </w:t>
-      </w:r>
-      <w:r>
-        <w:rPr>
-          <w:rFonts w:ascii="Times New Roman" w:hAnsi="Times New Roman" w:cs="Times New Roman"/>
-          <w:b/>
-          <w:bCs/>
-          <w:sz w:val="24"/>
-          <w:szCs w:val="24"/>
-        </w:rPr>
-        <w:t>n</w:t>
-      </w:r>
       <w:r>
         <w:rPr>
           <w:rFonts w:ascii="Times New Roman" w:hAnsi="Times New Roman" w:cs="Times New Roman"/>
@@ -7389,25 +6957,7 @@
           <w:sz w:val="24"/>
           <w:szCs w:val="24"/>
         </w:rPr>
-        <w:t> je počet prvkov potrebných na prejdenie k </w:t>
-      </w:r>
-      <w:proofErr w:type="spellStart"/>
-      <w:r>
-        <w:rPr>
-          <w:rFonts w:ascii="Times New Roman" w:hAnsi="Times New Roman" w:cs="Times New Roman"/>
-          <w:sz w:val="24"/>
-          <w:szCs w:val="24"/>
-        </w:rPr>
-        <w:t>inOrdeer</w:t>
-      </w:r>
-      <w:proofErr w:type="spellEnd"/>
-      <w:r>
-        <w:rPr>
-          <w:rFonts w:ascii="Times New Roman" w:hAnsi="Times New Roman" w:cs="Times New Roman"/>
-          <w:sz w:val="24"/>
-          <w:szCs w:val="24"/>
-        </w:rPr>
-        <w:t xml:space="preserve"> nasledovníkovi.</w:t>
+        <w:t> je počet prvkov potrebných na prejdenie k inOrdeer nasledovníkovi.</w:t>
       </w:r>
       <w:r>
         <w:rPr>
@@ -7479,115 +7029,7 @@
           <w:sz w:val="24"/>
           <w:szCs w:val="24"/>
         </w:rPr>
-        <w:t xml:space="preserve">funkcia na intervalové vyhľadávanie má 2 parametre: </w:t>
-      </w:r>
-      <w:proofErr w:type="spellStart"/>
-      <w:r>
-        <w:rPr>
-          <w:rFonts w:ascii="Times New Roman" w:hAnsi="Times New Roman" w:cs="Times New Roman"/>
-          <w:sz w:val="24"/>
-          <w:szCs w:val="24"/>
-        </w:rPr>
-        <w:t>node</w:t>
-      </w:r>
-      <w:proofErr w:type="spellEnd"/>
-      <w:r>
-        <w:rPr>
-          <w:rFonts w:ascii="Times New Roman" w:hAnsi="Times New Roman" w:cs="Times New Roman"/>
-          <w:sz w:val="24"/>
-          <w:szCs w:val="24"/>
-        </w:rPr>
-        <w:t xml:space="preserve"> s minimálnou hodnotou a </w:t>
-      </w:r>
-      <w:proofErr w:type="spellStart"/>
-      <w:r>
-        <w:rPr>
-          <w:rFonts w:ascii="Times New Roman" w:hAnsi="Times New Roman" w:cs="Times New Roman"/>
-          <w:sz w:val="24"/>
-          <w:szCs w:val="24"/>
-        </w:rPr>
-        <w:t>node</w:t>
-      </w:r>
-      <w:proofErr w:type="spellEnd"/>
-      <w:r>
-        <w:rPr>
-          <w:rFonts w:ascii="Times New Roman" w:hAnsi="Times New Roman" w:cs="Times New Roman"/>
-          <w:sz w:val="24"/>
-          <w:szCs w:val="24"/>
-        </w:rPr>
-        <w:t xml:space="preserve"> s maximálnou hodnotou. Na začiatku sa vytvorí </w:t>
-      </w:r>
-      <w:proofErr w:type="spellStart"/>
-      <w:r>
-        <w:rPr>
-          <w:rFonts w:ascii="Times New Roman" w:hAnsi="Times New Roman" w:cs="Times New Roman"/>
-          <w:sz w:val="24"/>
-          <w:szCs w:val="24"/>
-        </w:rPr>
-        <w:t>array</w:t>
-      </w:r>
-      <w:proofErr w:type="spellEnd"/>
-      <w:r>
-        <w:rPr>
-          <w:rFonts w:ascii="Times New Roman" w:hAnsi="Times New Roman" w:cs="Times New Roman"/>
-          <w:sz w:val="24"/>
-          <w:szCs w:val="24"/>
-        </w:rPr>
-        <w:t xml:space="preserve"> list, do ktorého sa budú vkladať nájdené </w:t>
-      </w:r>
-      <w:proofErr w:type="spellStart"/>
-      <w:r>
-        <w:rPr>
-          <w:rFonts w:ascii="Times New Roman" w:hAnsi="Times New Roman" w:cs="Times New Roman"/>
-          <w:sz w:val="24"/>
-          <w:szCs w:val="24"/>
-        </w:rPr>
-        <w:t>nody</w:t>
-      </w:r>
-      <w:proofErr w:type="spellEnd"/>
-      <w:r>
-        <w:rPr>
-          <w:rFonts w:ascii="Times New Roman" w:hAnsi="Times New Roman" w:cs="Times New Roman"/>
-          <w:sz w:val="24"/>
-          <w:szCs w:val="24"/>
-        </w:rPr>
-        <w:t xml:space="preserve"> a na konci prehľadávania tieto hodnoty vráti. Prvý krok je prechádzanie stromu tak, že sa pokúša nájsť minimálnu hodnotu. Ak sa dostal až do listu stromu a taký </w:t>
-      </w:r>
-      <w:proofErr w:type="spellStart"/>
-      <w:r>
-        <w:rPr>
-          <w:rFonts w:ascii="Times New Roman" w:hAnsi="Times New Roman" w:cs="Times New Roman"/>
-          <w:sz w:val="24"/>
-          <w:szCs w:val="24"/>
-        </w:rPr>
-        <w:t>node</w:t>
-      </w:r>
-      <w:proofErr w:type="spellEnd"/>
-      <w:r>
-        <w:rPr>
-          <w:rFonts w:ascii="Times New Roman" w:hAnsi="Times New Roman" w:cs="Times New Roman"/>
-          <w:sz w:val="24"/>
-          <w:szCs w:val="24"/>
-        </w:rPr>
-        <w:t xml:space="preserve"> nenašiel, tak si zoberie list, overí či patrí do požadovaného intervalu. Ak patrí, tak vloží hodnotu do </w:t>
-      </w:r>
-      <w:proofErr w:type="spellStart"/>
-      <w:r>
-        <w:rPr>
-          <w:rFonts w:ascii="Times New Roman" w:hAnsi="Times New Roman" w:cs="Times New Roman"/>
-          <w:sz w:val="24"/>
-          <w:szCs w:val="24"/>
-        </w:rPr>
-        <w:t>array</w:t>
-      </w:r>
-      <w:proofErr w:type="spellEnd"/>
-      <w:r>
-        <w:rPr>
-          <w:rFonts w:ascii="Times New Roman" w:hAnsi="Times New Roman" w:cs="Times New Roman"/>
-          <w:sz w:val="24"/>
-          <w:szCs w:val="24"/>
-        </w:rPr>
-        <w:t xml:space="preserve"> listu a ďalej </w:t>
+        <w:t xml:space="preserve">funkcia na intervalové vyhľadávanie má 2 parametre: node s minimálnou hodnotou a node s maximálnou hodnotou. Na začiatku sa vytvorí array list, do ktorého sa budú vkladať nájdené nody a na konci prehľadávania tieto hodnoty vráti. Prvý krok je prechádzanie stromu tak, že sa pokúša nájsť minimálnu hodnotu. Ak sa dostal až do listu stromu a taký node nenašiel, tak si zoberie list, overí či patrí do požadovaného intervalu. Ak patrí, tak vloží hodnotu do array listu a ďalej </w:t>
       </w:r>
       <w:r>
         <w:rPr>
@@ -7596,96 +7038,24 @@
           <w:szCs w:val="24"/>
         </w:rPr>
         <w:lastRenderedPageBreak/>
-        <w:t xml:space="preserve">bude pokračovať v strome na in </w:t>
-      </w:r>
-      <w:proofErr w:type="spellStart"/>
-      <w:r>
-        <w:rPr>
-          <w:rFonts w:ascii="Times New Roman" w:hAnsi="Times New Roman" w:cs="Times New Roman"/>
-          <w:sz w:val="24"/>
-          <w:szCs w:val="24"/>
-        </w:rPr>
-        <w:t>order</w:t>
-      </w:r>
-      <w:proofErr w:type="spellEnd"/>
-      <w:r>
-        <w:rPr>
-          <w:rFonts w:ascii="Times New Roman" w:hAnsi="Times New Roman" w:cs="Times New Roman"/>
-          <w:sz w:val="24"/>
-          <w:szCs w:val="24"/>
-        </w:rPr>
-        <w:t xml:space="preserve"> nasledovníka. Takto isto postupoval ak </w:t>
-      </w:r>
-      <w:proofErr w:type="spellStart"/>
-      <w:r>
-        <w:rPr>
-          <w:rFonts w:ascii="Times New Roman" w:hAnsi="Times New Roman" w:cs="Times New Roman"/>
-          <w:sz w:val="24"/>
-          <w:szCs w:val="24"/>
-        </w:rPr>
-        <w:t>node</w:t>
-      </w:r>
-      <w:proofErr w:type="spellEnd"/>
-      <w:r>
-        <w:rPr>
-          <w:rFonts w:ascii="Times New Roman" w:hAnsi="Times New Roman" w:cs="Times New Roman"/>
-          <w:sz w:val="24"/>
-          <w:szCs w:val="24"/>
-        </w:rPr>
-        <w:t xml:space="preserve"> s minimálnou hodnotou našiel.</w:t>
-      </w:r>
-    </w:p>
-    <w:p>
-      <w:pPr>
-        <w:rPr>
-          <w:rFonts w:ascii="Times New Roman" w:hAnsi="Times New Roman" w:cs="Times New Roman"/>
-          <w:sz w:val="24"/>
-          <w:szCs w:val="24"/>
-        </w:rPr>
-      </w:pPr>
-      <w:r>
-        <w:rPr>
-          <w:rFonts w:ascii="Times New Roman" w:hAnsi="Times New Roman" w:cs="Times New Roman"/>
-          <w:sz w:val="24"/>
-          <w:szCs w:val="24"/>
-        </w:rPr>
-        <w:t xml:space="preserve">Hľadanie in </w:t>
-      </w:r>
-      <w:proofErr w:type="spellStart"/>
-      <w:r>
-        <w:rPr>
-          <w:rFonts w:ascii="Times New Roman" w:hAnsi="Times New Roman" w:cs="Times New Roman"/>
-          <w:sz w:val="24"/>
-          <w:szCs w:val="24"/>
-        </w:rPr>
-        <w:t>order</w:t>
-      </w:r>
-      <w:proofErr w:type="spellEnd"/>
-      <w:r>
-        <w:rPr>
-          <w:rFonts w:ascii="Times New Roman" w:hAnsi="Times New Roman" w:cs="Times New Roman"/>
-          <w:sz w:val="24"/>
-          <w:szCs w:val="24"/>
-        </w:rPr>
-        <w:t xml:space="preserve"> nasledovníka funguje na princípe toho, že sa do funkcie posiela naposledy nájdený </w:t>
-      </w:r>
-      <w:proofErr w:type="spellStart"/>
-      <w:r>
-        <w:rPr>
-          <w:rFonts w:ascii="Times New Roman" w:hAnsi="Times New Roman" w:cs="Times New Roman"/>
-          <w:sz w:val="24"/>
-          <w:szCs w:val="24"/>
-        </w:rPr>
-        <w:t>node</w:t>
-      </w:r>
-      <w:proofErr w:type="spellEnd"/>
-      <w:r>
-        <w:rPr>
-          <w:rFonts w:ascii="Times New Roman" w:hAnsi="Times New Roman" w:cs="Times New Roman"/>
-          <w:sz w:val="24"/>
-          <w:szCs w:val="24"/>
-        </w:rPr>
-        <w:t>.</w:t>
+        <w:t>bude pokračovať v strome na in order nasledovníka. Takto isto postupoval ak node s minimálnou hodnotou našiel.</w:t>
+      </w:r>
+    </w:p>
+    <w:p>
+      <w:pPr>
+        <w:rPr>
+          <w:rFonts w:ascii="Times New Roman" w:hAnsi="Times New Roman" w:cs="Times New Roman"/>
+          <w:sz w:val="24"/>
+          <w:szCs w:val="24"/>
+        </w:rPr>
+      </w:pPr>
+      <w:r>
+        <w:rPr>
+          <w:rFonts w:ascii="Times New Roman" w:hAnsi="Times New Roman" w:cs="Times New Roman"/>
+          <w:sz w:val="24"/>
+          <w:szCs w:val="24"/>
+        </w:rPr>
+        <w:t>Hľadanie in order nasledovníka funguje na princípe toho, že sa do funkcie posiela naposledy nájdený node.</w:t>
       </w:r>
     </w:p>
     <w:p>
@@ -7707,105 +7077,15 @@
           <w:sz w:val="24"/>
           <w:szCs w:val="24"/>
         </w:rPr>
-        <w:t xml:space="preserve">Najprv sa overuje či je daný </w:t>
-      </w:r>
-      <w:proofErr w:type="spellStart"/>
-      <w:r>
-        <w:rPr>
-          <w:rFonts w:ascii="Times New Roman" w:hAnsi="Times New Roman" w:cs="Times New Roman"/>
-          <w:sz w:val="24"/>
-          <w:szCs w:val="24"/>
-        </w:rPr>
-        <w:t>node</w:t>
-      </w:r>
-      <w:proofErr w:type="spellEnd"/>
-      <w:r>
-        <w:rPr>
-          <w:rFonts w:ascii="Times New Roman" w:hAnsi="Times New Roman" w:cs="Times New Roman"/>
-          <w:sz w:val="24"/>
-          <w:szCs w:val="24"/>
-        </w:rPr>
-        <w:t xml:space="preserve"> </w:t>
-      </w:r>
-      <w:proofErr w:type="spellStart"/>
-      <w:r>
-        <w:rPr>
-          <w:rFonts w:ascii="Times New Roman" w:hAnsi="Times New Roman" w:cs="Times New Roman"/>
-          <w:sz w:val="24"/>
-          <w:szCs w:val="24"/>
-        </w:rPr>
-        <w:t>trojvrchol</w:t>
-      </w:r>
-      <w:proofErr w:type="spellEnd"/>
-      <w:r>
-        <w:rPr>
-          <w:rFonts w:ascii="Times New Roman" w:hAnsi="Times New Roman" w:cs="Times New Roman"/>
-          <w:sz w:val="24"/>
-          <w:szCs w:val="24"/>
-        </w:rPr>
-        <w:t xml:space="preserve">. Pokiaľ nie je, tak skontroluje či má pravého syna. Pokiaľ ho má, tak do neho vojde a postupne zlieza až k listu cez ľavých synov. Tuto nachádza in </w:t>
-      </w:r>
-      <w:proofErr w:type="spellStart"/>
-      <w:r>
-        <w:rPr>
-          <w:rFonts w:ascii="Times New Roman" w:hAnsi="Times New Roman" w:cs="Times New Roman"/>
-          <w:sz w:val="24"/>
-          <w:szCs w:val="24"/>
-        </w:rPr>
-        <w:t>order</w:t>
-      </w:r>
-      <w:proofErr w:type="spellEnd"/>
-      <w:r>
-        <w:rPr>
-          <w:rFonts w:ascii="Times New Roman" w:hAnsi="Times New Roman" w:cs="Times New Roman"/>
-          <w:sz w:val="24"/>
-          <w:szCs w:val="24"/>
-        </w:rPr>
-        <w:t xml:space="preserve"> nasledovníka.</w:t>
-      </w:r>
-      <w:r>
-        <w:rPr>
-          <w:rFonts w:ascii="Times New Roman" w:hAnsi="Times New Roman" w:cs="Times New Roman"/>
-          <w:sz w:val="24"/>
-          <w:szCs w:val="24"/>
-        </w:rPr>
-        <w:t xml:space="preserve"> Ak syna pôvodný </w:t>
-      </w:r>
-      <w:proofErr w:type="spellStart"/>
-      <w:r>
-        <w:rPr>
-          <w:rFonts w:ascii="Times New Roman" w:hAnsi="Times New Roman" w:cs="Times New Roman"/>
-          <w:sz w:val="24"/>
-          <w:szCs w:val="24"/>
-        </w:rPr>
-        <w:t>node</w:t>
-      </w:r>
-      <w:proofErr w:type="spellEnd"/>
-      <w:r>
-        <w:rPr>
-          <w:rFonts w:ascii="Times New Roman" w:hAnsi="Times New Roman" w:cs="Times New Roman"/>
-          <w:sz w:val="24"/>
-          <w:szCs w:val="24"/>
-        </w:rPr>
-        <w:t xml:space="preserve"> nemal, tak pôjde po rodičoch a tam overuje či ich hodnoty už boli použité v in </w:t>
-      </w:r>
-      <w:proofErr w:type="spellStart"/>
-      <w:r>
-        <w:rPr>
-          <w:rFonts w:ascii="Times New Roman" w:hAnsi="Times New Roman" w:cs="Times New Roman"/>
-          <w:sz w:val="24"/>
-          <w:szCs w:val="24"/>
-        </w:rPr>
-        <w:t>order</w:t>
-      </w:r>
-      <w:proofErr w:type="spellEnd"/>
-      <w:r>
-        <w:rPr>
-          <w:rFonts w:ascii="Times New Roman" w:hAnsi="Times New Roman" w:cs="Times New Roman"/>
-          <w:sz w:val="24"/>
-          <w:szCs w:val="24"/>
-        </w:rPr>
-        <w:t xml:space="preserve"> poradí alebo sú jeho nasledovníci. Toto sa zisťuje podľa toho aká je hodnota v porovnaní s rodičovskými hodnotami(ak sa vraciame z pravej strany tak rodič už bol predtým použitý a preto lezieme vyššie).</w:t>
+        <w:t>Najprv sa overuje či je daný node trojvrchol. Pokiaľ nie je, tak skontroluje či má pravého syna. Pokiaľ ho má, tak do neho vojde a postupne zlieza až k listu cez ľavých synov. Tuto nachádza in order nasledovníka.</w:t>
+      </w:r>
+      <w:r>
+        <w:rPr>
+          <w:rFonts w:ascii="Times New Roman" w:hAnsi="Times New Roman" w:cs="Times New Roman"/>
+          <w:sz w:val="24"/>
+          <w:szCs w:val="24"/>
+        </w:rPr>
+        <w:t xml:space="preserve"> Ak syna pôvodný node nemal, tak pôjde po rodičoch a tam overuje či ich hodnoty už boli použité v in order poradí alebo sú jeho nasledovníci. Toto sa zisťuje podľa toho aká je hodnota v porovnaní s rodičovskými hodnotami(ak sa vraciame z pravej strany tak rodič už bol predtým použitý a preto lezieme vyššie).</w:t>
       </w:r>
     </w:p>
     <w:p>
@@ -7827,25 +7107,7 @@
           <w:sz w:val="24"/>
           <w:szCs w:val="24"/>
         </w:rPr>
-        <w:t xml:space="preserve">Pokiaľ je </w:t>
-      </w:r>
-      <w:proofErr w:type="spellStart"/>
-      <w:r>
-        <w:rPr>
-          <w:rFonts w:ascii="Times New Roman" w:hAnsi="Times New Roman" w:cs="Times New Roman"/>
-          <w:sz w:val="24"/>
-          <w:szCs w:val="24"/>
-        </w:rPr>
-        <w:t>trojvrchol</w:t>
-      </w:r>
-      <w:proofErr w:type="spellEnd"/>
-      <w:r>
-        <w:rPr>
-          <w:rFonts w:ascii="Times New Roman" w:hAnsi="Times New Roman" w:cs="Times New Roman"/>
-          <w:sz w:val="24"/>
-          <w:szCs w:val="24"/>
-        </w:rPr>
-        <w:t xml:space="preserve">, tak sa najprv zisťuje, či je aktuálna hodnota, pre ktorú hľadáme nasledovníka na ľavej pozícii. </w:t>
+        <w:t xml:space="preserve">Pokiaľ je trojvrchol, tak sa najprv zisťuje, či je aktuálna hodnota, pre ktorú hľadáme nasledovníka na ľavej pozícii. </w:t>
       </w:r>
     </w:p>
     <w:p>
@@ -7867,25 +7129,7 @@
           <w:sz w:val="24"/>
           <w:szCs w:val="24"/>
         </w:rPr>
-        <w:t xml:space="preserve">Ak je a nemá stredného syna, tak vracia pravú hodnotu </w:t>
-      </w:r>
-      <w:proofErr w:type="spellStart"/>
-      <w:r>
-        <w:rPr>
-          <w:rFonts w:ascii="Times New Roman" w:hAnsi="Times New Roman" w:cs="Times New Roman"/>
-          <w:sz w:val="24"/>
-          <w:szCs w:val="24"/>
-        </w:rPr>
-        <w:t>nodu</w:t>
-      </w:r>
-      <w:proofErr w:type="spellEnd"/>
-      <w:r>
-        <w:rPr>
-          <w:rFonts w:ascii="Times New Roman" w:hAnsi="Times New Roman" w:cs="Times New Roman"/>
-          <w:sz w:val="24"/>
-          <w:szCs w:val="24"/>
-        </w:rPr>
-        <w:t xml:space="preserve">. Ak ale stredného syna má, tak do neho vlezie a zlieza do ľavých synov až kým je v liste. Danú hodnotu potom vráti. </w:t>
+        <w:t xml:space="preserve">Ak je a nemá stredného syna, tak vracia pravú hodnotu nodu. Ak ale stredného syna má, tak do neho vlezie a zlieza do ľavých synov až kým je v liste. Danú hodnotu potom vráti. </w:t>
       </w:r>
     </w:p>
     <w:p>
@@ -7907,96 +7151,24 @@
           <w:sz w:val="24"/>
           <w:szCs w:val="24"/>
         </w:rPr>
-        <w:t xml:space="preserve"> Ak je na pravej pozícii, tak zistí či má pravého syna. Keď má, tak zlieza po ňom stále doľava až kým je v liste. Tam nachádza in </w:t>
-      </w:r>
-      <w:proofErr w:type="spellStart"/>
-      <w:r>
-        <w:rPr>
-          <w:rFonts w:ascii="Times New Roman" w:hAnsi="Times New Roman" w:cs="Times New Roman"/>
-          <w:sz w:val="24"/>
-          <w:szCs w:val="24"/>
-        </w:rPr>
-        <w:t>order</w:t>
-      </w:r>
-      <w:proofErr w:type="spellEnd"/>
-      <w:r>
-        <w:rPr>
-          <w:rFonts w:ascii="Times New Roman" w:hAnsi="Times New Roman" w:cs="Times New Roman"/>
-          <w:sz w:val="24"/>
-          <w:szCs w:val="24"/>
-        </w:rPr>
-        <w:t xml:space="preserve"> nasledovníka. Ak ale pravého syna nemá, tak pôjde po rodičoch. Kde postupuje v podstate takým istým spôsobom, ako pri podobnej situácii pri </w:t>
-      </w:r>
-      <w:proofErr w:type="spellStart"/>
-      <w:r>
-        <w:rPr>
-          <w:rFonts w:ascii="Times New Roman" w:hAnsi="Times New Roman" w:cs="Times New Roman"/>
-          <w:sz w:val="24"/>
-          <w:szCs w:val="24"/>
-        </w:rPr>
-        <w:t>dvojvrcholoch</w:t>
-      </w:r>
-      <w:proofErr w:type="spellEnd"/>
-      <w:r>
-        <w:rPr>
-          <w:rFonts w:ascii="Times New Roman" w:hAnsi="Times New Roman" w:cs="Times New Roman"/>
-          <w:sz w:val="24"/>
-          <w:szCs w:val="24"/>
-        </w:rPr>
-        <w:t>.</w:t>
-      </w:r>
-    </w:p>
-    <w:p>
-      <w:pPr>
-        <w:rPr>
-          <w:rFonts w:ascii="Times New Roman" w:hAnsi="Times New Roman" w:cs="Times New Roman"/>
-          <w:sz w:val="24"/>
-          <w:szCs w:val="24"/>
-        </w:rPr>
-      </w:pPr>
-      <w:r>
-        <w:rPr>
-          <w:rFonts w:ascii="Times New Roman" w:hAnsi="Times New Roman" w:cs="Times New Roman"/>
-          <w:sz w:val="24"/>
-          <w:szCs w:val="24"/>
-        </w:rPr>
-        <w:t xml:space="preserve">Takto stále pokračuje v hľadaní nasledovníkov a pridáva ich do </w:t>
-      </w:r>
-      <w:proofErr w:type="spellStart"/>
-      <w:r>
-        <w:rPr>
-          <w:rFonts w:ascii="Times New Roman" w:hAnsi="Times New Roman" w:cs="Times New Roman"/>
-          <w:sz w:val="24"/>
-          <w:szCs w:val="24"/>
-        </w:rPr>
-        <w:t>array</w:t>
-      </w:r>
-      <w:proofErr w:type="spellEnd"/>
-      <w:r>
-        <w:rPr>
-          <w:rFonts w:ascii="Times New Roman" w:hAnsi="Times New Roman" w:cs="Times New Roman"/>
-          <w:sz w:val="24"/>
-          <w:szCs w:val="24"/>
-        </w:rPr>
-        <w:t xml:space="preserve"> listu, pokiaľ patria do intervalu. Prehľadávanie končí, keď dôjde na koniec stromu alebo daná hodnota už nepatrí do intervalu. Následne vracia </w:t>
-      </w:r>
-      <w:proofErr w:type="spellStart"/>
-      <w:r>
-        <w:rPr>
-          <w:rFonts w:ascii="Times New Roman" w:hAnsi="Times New Roman" w:cs="Times New Roman"/>
-          <w:sz w:val="24"/>
-          <w:szCs w:val="24"/>
-        </w:rPr>
-        <w:t>array</w:t>
-      </w:r>
-      <w:proofErr w:type="spellEnd"/>
-      <w:r>
-        <w:rPr>
-          <w:rFonts w:ascii="Times New Roman" w:hAnsi="Times New Roman" w:cs="Times New Roman"/>
-          <w:sz w:val="24"/>
-          <w:szCs w:val="24"/>
-        </w:rPr>
-        <w:t xml:space="preserve"> list s hodnotami ktoré medzi zadané minimum a maximum.</w:t>
+        <w:t> Ak je na pravej pozícii, tak zistí či má pravého syna. Keď má, tak zlieza po ňom stále doľava až kým je v liste. Tam nachádza in order nasledovníka. Ak ale pravého syna nemá, tak pôjde po rodičoch. Kde postupuje v podstate takým istým spôsobom, ako pri podobnej situácii pri dvojvrcholoch.</w:t>
+      </w:r>
+    </w:p>
+    <w:p>
+      <w:pPr>
+        <w:rPr>
+          <w:rFonts w:ascii="Times New Roman" w:hAnsi="Times New Roman" w:cs="Times New Roman"/>
+          <w:sz w:val="24"/>
+          <w:szCs w:val="24"/>
+        </w:rPr>
+      </w:pPr>
+      <w:r>
+        <w:rPr>
+          <w:rFonts w:ascii="Times New Roman" w:hAnsi="Times New Roman" w:cs="Times New Roman"/>
+          <w:sz w:val="24"/>
+          <w:szCs w:val="24"/>
+        </w:rPr>
+        <w:t>Takto stále pokračuje v hľadaní nasledovníkov a pridáva ich do array listu, pokiaľ patria do intervalu. Prehľadávanie končí, keď dôjde na koniec stromu alebo daná hodnota už nepatrí do intervalu. Následne vracia array list s hodnotami ktoré medzi zadané minimum a maximum.</w:t>
       </w:r>
     </w:p>
     <w:p>
@@ -8065,27 +7237,14 @@
       <w:r>
         <w:t xml:space="preserve">Obrázok </w:t>
       </w:r>
-      <w:r>
-        <w:fldChar w:fldCharType="begin"/>
-      </w:r>
-      <w:r>
-        <w:instrText xml:space="preserve"> SEQ Obrázok \* ARABIC </w:instrText>
-      </w:r>
-      <w:r>
-        <w:fldChar w:fldCharType="separate"/>
-      </w:r>
-      <w:r>
-        <w:rPr>
-          <w:noProof/>
-        </w:rPr>
-        <w:t>2</w:t>
-      </w:r>
-      <w:r>
-        <w:rPr>
-          <w:noProof/>
-        </w:rPr>
-        <w:fldChar w:fldCharType="end"/>
-      </w:r>
+      <w:fldSimple w:instr=" SEQ Obrázok \* ARABIC ">
+        <w:r>
+          <w:rPr>
+            <w:noProof/>
+          </w:rPr>
+          <w:t>2</w:t>
+        </w:r>
+      </w:fldSimple>
       <w:r>
         <w:t xml:space="preserve"> Nákres tried systému</w:t>
       </w:r>
@@ -8094,7 +7253,6 @@
       <w:r>
         <w:t xml:space="preserve">Hlavná trieda systému je </w:t>
       </w:r>
-      <w:proofErr w:type="spellStart"/>
       <w:r>
         <w:rPr>
           <w:b/>
@@ -8102,7 +7260,6 @@
         </w:rPr>
         <w:t>PCRSystem</w:t>
       </w:r>
-      <w:proofErr w:type="spellEnd"/>
       <w:r>
         <w:rPr>
           <w:b/>
@@ -8114,269 +7271,200 @@
         <w:t xml:space="preserve">ktorá má na starosti všetku hlavnú funkcionalitu. Sú v nej všetky funkcie na vyhľadávanie, pridávanie, mazanie osôb, testov, krajov... Taktiež sa tu nachádzajú všetky stromy kde sa ukladajú </w:t>
       </w:r>
       <w:r>
-        <w:t>adresy</w:t>
+        <w:t>osoby</w:t>
+      </w:r>
+      <w:r>
+        <w:t xml:space="preserve">, </w:t>
+      </w:r>
+      <w:r>
+        <w:t>okresy</w:t>
+      </w:r>
+      <w:r>
+        <w:t xml:space="preserve">, </w:t>
+      </w:r>
+      <w:r>
+        <w:t>kraje</w:t>
+      </w:r>
+      <w:r>
+        <w:t xml:space="preserve"> a </w:t>
+      </w:r>
+      <w:r>
+        <w:t>pracoviská</w:t>
+      </w:r>
+      <w:r>
+        <w:t>.</w:t>
       </w:r>
       <w:r>
         <w:t xml:space="preserve"> </w:t>
       </w:r>
       <w:r>
-        <w:t>pre osoby</w:t>
-      </w:r>
-      <w:r>
-        <w:t xml:space="preserve">, </w:t>
+        <w:t xml:space="preserve">Nachádza sa tu aj neutriedený súbor </w:t>
+      </w:r>
+      <w:r>
+        <w:lastRenderedPageBreak/>
+        <w:t>s pcr testami</w:t>
+      </w:r>
+      <w:r>
+        <w:t>.</w:t>
+      </w:r>
+      <w:r>
+        <w:t xml:space="preserve"> Na tieto testy sa odkazujú rôzne stromy s adresami na jeho prvky(napríklad každý okres má strom adries na testy, ktoré sa v ňom vykonali).</w:t>
+      </w:r>
+    </w:p>
+    <w:p>
+      <w:r>
+        <w:rPr>
+          <w:b/>
+          <w:bCs/>
+        </w:rPr>
+        <w:t xml:space="preserve">GUI </w:t>
+      </w:r>
+      <w:r>
+        <w:t>časť pozostáva z viacerých tried a formov, ktoré špecifikujú fungovanie a výzor používateľského rozhrania. Táto časť má na starosti minimálnu logiku a jej fungovanie je na základe</w:t>
+      </w:r>
+      <w:r>
+        <w:t xml:space="preserve"> typu</w:t>
+      </w:r>
+      <w:r>
+        <w:t xml:space="preserve"> odpoved</w:t>
+      </w:r>
+      <w:r>
+        <w:t>e</w:t>
+      </w:r>
+      <w:r>
+        <w:t xml:space="preserve"> od PCRSystemu.</w:t>
+      </w:r>
+    </w:p>
+    <w:p>
+      <w:r>
+        <w:rPr>
+          <w:b/>
+          <w:bCs/>
+        </w:rPr>
+        <w:t>PersonPCRResult</w:t>
+      </w:r>
+      <w:r>
+        <w:t xml:space="preserve"> </w:t>
+      </w:r>
+      <w:r>
+        <w:t xml:space="preserve">je </w:t>
+      </w:r>
+      <w:r>
+        <w:t>objekt</w:t>
+      </w:r>
+      <w:r>
+        <w:t>,</w:t>
+      </w:r>
+      <w:r>
+        <w:t xml:space="preserve"> ktor</w:t>
+      </w:r>
+      <w:r>
+        <w:t>ý</w:t>
+      </w:r>
+      <w:r>
+        <w:t xml:space="preserve"> uchováva typ odpovede(</w:t>
+      </w:r>
+      <w:r>
+        <w:rPr>
+          <w:b/>
+          <w:bCs/>
+        </w:rPr>
+        <w:t>Response type</w:t>
+      </w:r>
+      <w:r>
+        <w:t>) a výstupný string, ktorý potom GUI zobrazí.</w:t>
+      </w:r>
+      <w:r>
+        <w:t xml:space="preserve"> </w:t>
+      </w:r>
+      <w:r>
+        <w:rPr>
+          <w:b/>
+          <w:bCs/>
+        </w:rPr>
+        <w:t xml:space="preserve">ResultWithNumberOfResults </w:t>
+      </w:r>
+      <w:r>
+        <w:t xml:space="preserve"> funguje na </w:t>
+      </w:r>
+      <w:r>
+        <w:t>rovnakom</w:t>
+      </w:r>
+      <w:r>
+        <w:t xml:space="preserve"> princípe ale má ešte pridanú hodnotu pre počet výsledkov, ktoré daná odpoveď vráti.</w:t>
+      </w:r>
+      <w:r>
+        <w:t xml:space="preserve"> Toto sa využívalo keď sa komplikovalo zobrazenie počtu výsledkov</w:t>
+      </w:r>
+      <w:r>
+        <w:t>,</w:t>
+      </w:r>
+      <w:r>
+        <w:t xml:space="preserve"> keď sa brali z viacerých stromov.</w:t>
+      </w:r>
+    </w:p>
+    <w:p>
+      <w:r>
+        <w:t>Čas</w:t>
+      </w:r>
+      <w:r>
+        <w:t>ť</w:t>
+      </w:r>
+      <w:r>
+        <w:t xml:space="preserve"> systému </w:t>
+      </w:r>
+      <w:r>
+        <w:rPr>
+          <w:b/>
+          <w:bCs/>
+        </w:rPr>
+        <w:t>models</w:t>
+      </w:r>
+      <w:r>
+        <w:t xml:space="preserve"> je tvorená triedami pre osoby, kraje, okresy, pracoviská a</w:t>
+      </w:r>
+      <w:r>
+        <w:t> </w:t>
       </w:r>
       <w:r>
         <w:t>testy</w:t>
       </w:r>
       <w:r>
-        <w:t xml:space="preserve">, </w:t>
-      </w:r>
-      <w:r>
-        <w:t>okresy</w:t>
-      </w:r>
-      <w:r>
-        <w:t xml:space="preserve">, </w:t>
-      </w:r>
-      <w:r>
-        <w:t xml:space="preserve">kraje </w:t>
-      </w:r>
-      <w:r>
-        <w:t>a </w:t>
-      </w:r>
-      <w:r>
-        <w:t>pracoviská</w:t>
+        <w:t xml:space="preserve">, ktoré sa v triede </w:t>
+      </w:r>
+      <w:r>
+        <w:rPr>
+          <w:b/>
+          <w:bCs/>
+        </w:rPr>
+        <w:t xml:space="preserve">PCRSystem </w:t>
+      </w:r>
+      <w:r>
+        <w:t>ukladajú do stromov</w:t>
+      </w:r>
+      <w:r>
+        <w:t xml:space="preserve">. V každej z nich sa uchovávajú potrebné hodnoty aby sa </w:t>
+      </w:r>
+      <w:r>
+        <w:t>dalo</w:t>
+      </w:r>
+      <w:r>
+        <w:t xml:space="preserve"> jednoducho pristupovať k</w:t>
+      </w:r>
+      <w:r>
+        <w:t> </w:t>
+      </w:r>
+      <w:r>
+        <w:t>údajom</w:t>
+      </w:r>
+      <w:r>
+        <w:t>(napr. meno, priezvisko, dátum narodenia, dátum testu, referencia na test, poprípade na okres, kraj alebo pracovisko...)</w:t>
       </w:r>
       <w:r>
         <w:t>.</w:t>
       </w:r>
       <w:r>
-        <w:t xml:space="preserve"> Adresy odkazujú na 5 vytvorených neutriedených súborov, kde sa uk</w:t>
-      </w:r>
-      <w:r>
-        <w:t>l</w:t>
-      </w:r>
-      <w:r>
-        <w:t>adajú už konkrétne údaje.</w:t>
-      </w:r>
-    </w:p>
-    <w:p>
-      <w:r>
-        <w:rPr>
-          <w:b/>
-          <w:bCs/>
-        </w:rPr>
-        <w:lastRenderedPageBreak/>
-        <w:t xml:space="preserve">GUI </w:t>
-      </w:r>
-      <w:r>
-        <w:t>časť pozostáva z viacerých tried a </w:t>
-      </w:r>
-      <w:proofErr w:type="spellStart"/>
-      <w:r>
-        <w:t>formov</w:t>
-      </w:r>
-      <w:proofErr w:type="spellEnd"/>
-      <w:r>
-        <w:t>, ktoré špecifikujú fungovanie a výzor používateľského rozhrania. Táto časť má na starosti minimálnu logiku a jej fungovanie je na základe</w:t>
-      </w:r>
-      <w:r>
-        <w:t xml:space="preserve"> typu</w:t>
-      </w:r>
-      <w:r>
-        <w:t xml:space="preserve"> odpoved</w:t>
-      </w:r>
-      <w:r>
-        <w:t>e</w:t>
-      </w:r>
-      <w:r>
-        <w:t xml:space="preserve"> od </w:t>
-      </w:r>
-      <w:proofErr w:type="spellStart"/>
-      <w:r>
-        <w:t>PCRSystemu</w:t>
-      </w:r>
-      <w:proofErr w:type="spellEnd"/>
-      <w:r>
-        <w:t>.</w:t>
-      </w:r>
-    </w:p>
-    <w:p>
-      <w:proofErr w:type="spellStart"/>
-      <w:r>
-        <w:rPr>
-          <w:b/>
-          <w:bCs/>
-        </w:rPr>
-        <w:t>PersonPCRResult</w:t>
-      </w:r>
-      <w:proofErr w:type="spellEnd"/>
-      <w:r>
-        <w:t xml:space="preserve"> </w:t>
-      </w:r>
-      <w:r>
-        <w:t xml:space="preserve">je </w:t>
-      </w:r>
-      <w:r>
-        <w:t>objekt</w:t>
-      </w:r>
-      <w:r>
-        <w:t>,</w:t>
-      </w:r>
-      <w:r>
-        <w:t xml:space="preserve"> ktor</w:t>
-      </w:r>
-      <w:r>
-        <w:t>ý</w:t>
-      </w:r>
-      <w:r>
-        <w:t xml:space="preserve"> uchováva typ odpovede(</w:t>
-      </w:r>
-      <w:proofErr w:type="spellStart"/>
-      <w:r>
-        <w:rPr>
-          <w:b/>
-          <w:bCs/>
-        </w:rPr>
-        <w:t>Response</w:t>
-      </w:r>
-      <w:proofErr w:type="spellEnd"/>
-      <w:r>
-        <w:rPr>
-          <w:b/>
-          <w:bCs/>
-        </w:rPr>
-        <w:t xml:space="preserve"> type</w:t>
-      </w:r>
-      <w:r>
-        <w:t xml:space="preserve">) a výstupný </w:t>
-      </w:r>
-      <w:proofErr w:type="spellStart"/>
-      <w:r>
-        <w:t>string</w:t>
-      </w:r>
-      <w:proofErr w:type="spellEnd"/>
-      <w:r>
-        <w:t>, ktorý potom GUI zobrazí.</w:t>
-      </w:r>
-      <w:r>
-        <w:t xml:space="preserve"> </w:t>
-      </w:r>
-      <w:proofErr w:type="spellStart"/>
-      <w:r>
-        <w:rPr>
-          <w:b/>
-          <w:bCs/>
-        </w:rPr>
-        <w:t>ResultWithNumberOfResults</w:t>
-      </w:r>
-      <w:proofErr w:type="spellEnd"/>
-      <w:r>
-        <w:rPr>
-          <w:b/>
-          <w:bCs/>
-        </w:rPr>
-        <w:t xml:space="preserve"> </w:t>
-      </w:r>
-      <w:r>
-        <w:t xml:space="preserve"> funguje na </w:t>
-      </w:r>
-      <w:r>
-        <w:t>rovnakom</w:t>
-      </w:r>
-      <w:r>
-        <w:t xml:space="preserve"> princípe ale má ešte pridanú hodnotu pre počet výsledkov, ktoré daná odpoveď vráti.</w:t>
-      </w:r>
-      <w:r>
-        <w:t xml:space="preserve"> Toto sa využívalo keď sa komplikovalo zobrazenie počtu výsledkov</w:t>
-      </w:r>
-      <w:r>
-        <w:t>,</w:t>
-      </w:r>
-      <w:r>
-        <w:t xml:space="preserve"> keď sa brali z viacerých stromov.</w:t>
-      </w:r>
-    </w:p>
-    <w:p>
-      <w:r>
-        <w:t>Čas</w:t>
-      </w:r>
-      <w:r>
-        <w:t>ť</w:t>
-      </w:r>
-      <w:r>
-        <w:t xml:space="preserve"> systému </w:t>
-      </w:r>
-      <w:proofErr w:type="spellStart"/>
-      <w:r>
-        <w:rPr>
-          <w:b/>
-          <w:bCs/>
-        </w:rPr>
-        <w:t>models</w:t>
-      </w:r>
-      <w:proofErr w:type="spellEnd"/>
-      <w:r>
-        <w:t xml:space="preserve"> je tvorená triedami pre osoby, kraje, okresy, pracoviská a</w:t>
-      </w:r>
-      <w:r>
-        <w:t> </w:t>
-      </w:r>
-      <w:r>
-        <w:t>testy</w:t>
-      </w:r>
-      <w:r>
-        <w:t xml:space="preserve">, ktoré sa v triede </w:t>
-      </w:r>
-      <w:proofErr w:type="spellStart"/>
-      <w:r>
-        <w:rPr>
-          <w:b/>
-          <w:bCs/>
-        </w:rPr>
-        <w:t>PCRSystem</w:t>
-      </w:r>
-      <w:proofErr w:type="spellEnd"/>
-      <w:r>
-        <w:rPr>
-          <w:b/>
-          <w:bCs/>
-        </w:rPr>
-        <w:t xml:space="preserve"> </w:t>
-      </w:r>
-      <w:r>
-        <w:t>ukladajú do stromov</w:t>
-      </w:r>
-      <w:r>
-        <w:t xml:space="preserve">. V každej z nich sa uchovávajú potrebné hodnoty aby sa </w:t>
-      </w:r>
-      <w:r>
-        <w:t>dalo</w:t>
-      </w:r>
-      <w:r>
-        <w:t xml:space="preserve"> jednoducho pristupovať k</w:t>
-      </w:r>
-      <w:r>
-        <w:t> </w:t>
-      </w:r>
-      <w:r>
-        <w:t>údajom</w:t>
-      </w:r>
-      <w:r>
-        <w:t>(napr. meno, priezvisko, dátum narodenia, dátum testu, referencia na test, poprípade na okres, kraj alebo pracovisko...)</w:t>
-      </w:r>
-      <w:r>
-        <w:t>.</w:t>
-      </w:r>
-      <w:r>
-        <w:t xml:space="preserve"> Ďalej sa v tejto časti nachádzajú všetky kľúče pre stromy. Ďalej sú tu aj </w:t>
-      </w:r>
-      <w:proofErr w:type="spellStart"/>
-      <w:r>
-        <w:t>dátove</w:t>
-      </w:r>
-      <w:proofErr w:type="spellEnd"/>
-      <w:r>
-        <w:t xml:space="preserve"> triedy, ktoré obaľujú vždy hodnoty ako napríklad osobu a jej kľúč. Tieto obalené dáta sa potom vkladajú do stromov.</w:t>
+        <w:t xml:space="preserve"> Ďalej sa v tejto časti nachádzajú všetky kľúče pre stromy. Ďalej sú tu aj dátove triedy, ktoré obaľujú vždy hodnoty ako napríklad osobu a jej kľúč. Tieto obalené dáta sa potom vkladajú do stromov.</w:t>
       </w:r>
       <w:r>
         <w:t xml:space="preserve"> Obsahuje aj triedu adresa, ktorá sa ukladá do stromov(obsahuje adresu na potrebný údaj v neutriedenom súbore).</w:t>
@@ -8397,10 +7485,13 @@
         <w:t xml:space="preserve"> upravený na uchovávanie údajov v súboroch</w:t>
       </w:r>
       <w:r>
-        <w:t xml:space="preserve">, ktorý sa využíva na ukladanie všetkých </w:t>
-      </w:r>
-      <w:r>
-        <w:t>adries</w:t>
+        <w:t xml:space="preserve">, ktorý sa využíva na ukladanie </w:t>
+      </w:r>
+      <w:r>
+        <w:t xml:space="preserve">údajov a adries </w:t>
+      </w:r>
+      <w:r>
+        <w:t>ku neutriedenému súboru</w:t>
       </w:r>
       <w:r>
         <w:t>.</w:t>

</xml_diff>